<commit_message>
added interface to SocketAddress
</commit_message>
<xml_diff>
--- a/documents/DRAFT-cybox-v2.1.1-wd01-part50-socket-address-object.docx
+++ b/documents/DRAFT-cybox-v2.1.1-wd01-part50-socket-address-object.docx
@@ -11,7 +11,6 @@
           <w:szCs w:val="28"/>
         </w:rPr>
       </w:pPr>
-      <w:proofErr w:type="spellStart"/>
       <w:r>
         <w:rPr>
           <w:sz w:val="28"/>
@@ -27,7 +26,6 @@
         </w:rPr>
         <w:t>TM</w:t>
       </w:r>
-      <w:proofErr w:type="spellEnd"/>
       <w:r>
         <w:rPr>
           <w:sz w:val="28"/>
@@ -319,7 +317,6 @@
         </w:tabs>
         <w:ind w:left="1080"/>
       </w:pPr>
-      <w:proofErr w:type="spellStart"/>
       <w:r>
         <w:rPr>
           <w:i/>
@@ -333,7 +330,6 @@
         </w:rPr>
         <w:t>TM</w:t>
       </w:r>
-      <w:proofErr w:type="spellEnd"/>
       <w:r>
         <w:rPr>
           <w:i/>
@@ -357,7 +353,6 @@
         </w:tabs>
         <w:ind w:left="1080"/>
       </w:pPr>
-      <w:proofErr w:type="spellStart"/>
       <w:r>
         <w:rPr>
           <w:i/>
@@ -371,7 +366,6 @@
         </w:rPr>
         <w:t>TM</w:t>
       </w:r>
-      <w:proofErr w:type="spellEnd"/>
       <w:r>
         <w:rPr>
           <w:i/>
@@ -395,7 +389,6 @@
         </w:tabs>
         <w:ind w:left="1080"/>
       </w:pPr>
-      <w:proofErr w:type="spellStart"/>
       <w:r>
         <w:rPr>
           <w:i/>
@@ -409,7 +402,6 @@
         </w:rPr>
         <w:t>TM</w:t>
       </w:r>
-      <w:proofErr w:type="spellEnd"/>
       <w:r>
         <w:rPr>
           <w:i/>
@@ -433,7 +425,6 @@
         </w:tabs>
         <w:ind w:left="1080"/>
       </w:pPr>
-      <w:proofErr w:type="spellStart"/>
       <w:r>
         <w:rPr>
           <w:i/>
@@ -447,7 +438,6 @@
         </w:rPr>
         <w:t>TM</w:t>
       </w:r>
-      <w:proofErr w:type="spellEnd"/>
       <w:r>
         <w:rPr>
           <w:i/>
@@ -471,7 +461,6 @@
         </w:tabs>
         <w:ind w:left="1080"/>
       </w:pPr>
-      <w:proofErr w:type="spellStart"/>
       <w:r>
         <w:rPr>
           <w:i/>
@@ -485,7 +474,6 @@
         </w:rPr>
         <w:t>TM</w:t>
       </w:r>
-      <w:proofErr w:type="spellEnd"/>
       <w:r>
         <w:rPr>
           <w:i/>
@@ -509,7 +497,6 @@
         </w:tabs>
         <w:ind w:left="1080"/>
       </w:pPr>
-      <w:proofErr w:type="spellStart"/>
       <w:r>
         <w:rPr>
           <w:i/>
@@ -523,7 +510,6 @@
         </w:rPr>
         <w:t>TM</w:t>
       </w:r>
-      <w:proofErr w:type="spellEnd"/>
       <w:r>
         <w:rPr>
           <w:i/>
@@ -547,7 +533,6 @@
         </w:tabs>
         <w:ind w:left="1080"/>
       </w:pPr>
-      <w:proofErr w:type="spellStart"/>
       <w:r>
         <w:rPr>
           <w:i/>
@@ -561,7 +546,6 @@
         </w:rPr>
         <w:t>TM</w:t>
       </w:r>
-      <w:proofErr w:type="spellEnd"/>
       <w:r>
         <w:rPr>
           <w:i/>
@@ -585,7 +569,6 @@
         </w:tabs>
         <w:ind w:left="1080"/>
       </w:pPr>
-      <w:proofErr w:type="spellStart"/>
       <w:r>
         <w:rPr>
           <w:i/>
@@ -599,7 +582,6 @@
         </w:rPr>
         <w:t>TM</w:t>
       </w:r>
-      <w:proofErr w:type="spellEnd"/>
       <w:r>
         <w:rPr>
           <w:i/>
@@ -623,7 +605,6 @@
         </w:tabs>
         <w:ind w:left="1080"/>
       </w:pPr>
-      <w:proofErr w:type="spellStart"/>
       <w:r>
         <w:rPr>
           <w:i/>
@@ -637,7 +618,6 @@
         </w:rPr>
         <w:t>TM</w:t>
       </w:r>
-      <w:proofErr w:type="spellEnd"/>
       <w:r>
         <w:rPr>
           <w:i/>
@@ -661,7 +641,6 @@
         </w:tabs>
         <w:ind w:left="1080"/>
       </w:pPr>
-      <w:proofErr w:type="spellStart"/>
       <w:r>
         <w:rPr>
           <w:i/>
@@ -675,7 +654,6 @@
         </w:rPr>
         <w:t>TM</w:t>
       </w:r>
-      <w:proofErr w:type="spellEnd"/>
       <w:r>
         <w:rPr>
           <w:i/>
@@ -699,7 +677,6 @@
         </w:tabs>
         <w:ind w:left="1080"/>
       </w:pPr>
-      <w:proofErr w:type="spellStart"/>
       <w:r>
         <w:rPr>
           <w:i/>
@@ -713,7 +690,6 @@
         </w:rPr>
         <w:t>TM</w:t>
       </w:r>
-      <w:proofErr w:type="spellEnd"/>
       <w:r>
         <w:rPr>
           <w:i/>
@@ -737,7 +713,6 @@
         </w:tabs>
         <w:ind w:left="1080"/>
       </w:pPr>
-      <w:proofErr w:type="spellStart"/>
       <w:r>
         <w:rPr>
           <w:i/>
@@ -751,7 +726,6 @@
         </w:rPr>
         <w:t>TM</w:t>
       </w:r>
-      <w:proofErr w:type="spellEnd"/>
       <w:r>
         <w:rPr>
           <w:i/>
@@ -775,7 +749,6 @@
         </w:tabs>
         <w:ind w:left="1080"/>
       </w:pPr>
-      <w:proofErr w:type="spellStart"/>
       <w:r>
         <w:rPr>
           <w:i/>
@@ -789,7 +762,6 @@
         </w:rPr>
         <w:t>TM</w:t>
       </w:r>
-      <w:proofErr w:type="spellEnd"/>
       <w:r>
         <w:rPr>
           <w:i/>
@@ -813,7 +785,6 @@
         </w:tabs>
         <w:ind w:left="1080"/>
       </w:pPr>
-      <w:proofErr w:type="spellStart"/>
       <w:r>
         <w:rPr>
           <w:i/>
@@ -827,7 +798,6 @@
         </w:rPr>
         <w:t>TM</w:t>
       </w:r>
-      <w:proofErr w:type="spellEnd"/>
       <w:r>
         <w:rPr>
           <w:i/>
@@ -851,7 +821,6 @@
         </w:tabs>
         <w:ind w:left="1080"/>
       </w:pPr>
-      <w:proofErr w:type="spellStart"/>
       <w:r>
         <w:rPr>
           <w:i/>
@@ -865,7 +834,6 @@
         </w:rPr>
         <w:t>TM</w:t>
       </w:r>
-      <w:proofErr w:type="spellEnd"/>
       <w:r>
         <w:rPr>
           <w:i/>
@@ -889,7 +857,6 @@
         </w:tabs>
         <w:ind w:left="1080"/>
       </w:pPr>
-      <w:proofErr w:type="spellStart"/>
       <w:r>
         <w:rPr>
           <w:i/>
@@ -903,7 +870,6 @@
         </w:rPr>
         <w:t>TM</w:t>
       </w:r>
-      <w:proofErr w:type="spellEnd"/>
       <w:r>
         <w:rPr>
           <w:i/>
@@ -927,7 +893,6 @@
         </w:tabs>
         <w:ind w:left="1080"/>
       </w:pPr>
-      <w:proofErr w:type="spellStart"/>
       <w:r>
         <w:rPr>
           <w:i/>
@@ -941,7 +906,6 @@
         </w:rPr>
         <w:t>TM</w:t>
       </w:r>
-      <w:proofErr w:type="spellEnd"/>
       <w:r>
         <w:rPr>
           <w:i/>
@@ -965,7 +929,6 @@
         </w:tabs>
         <w:ind w:left="1080"/>
       </w:pPr>
-      <w:proofErr w:type="spellStart"/>
       <w:r>
         <w:rPr>
           <w:i/>
@@ -979,7 +942,6 @@
         </w:rPr>
         <w:t>TM</w:t>
       </w:r>
-      <w:proofErr w:type="spellEnd"/>
       <w:r>
         <w:rPr>
           <w:i/>
@@ -1003,7 +965,6 @@
         </w:tabs>
         <w:ind w:left="1080"/>
       </w:pPr>
-      <w:proofErr w:type="spellStart"/>
       <w:r>
         <w:rPr>
           <w:i/>
@@ -1017,7 +978,6 @@
         </w:rPr>
         <w:t>TM</w:t>
       </w:r>
-      <w:proofErr w:type="spellEnd"/>
       <w:r>
         <w:rPr>
           <w:i/>
@@ -1041,7 +1001,6 @@
         </w:tabs>
         <w:ind w:left="1080"/>
       </w:pPr>
-      <w:proofErr w:type="spellStart"/>
       <w:r>
         <w:rPr>
           <w:i/>
@@ -1055,7 +1014,6 @@
         </w:rPr>
         <w:t>TM</w:t>
       </w:r>
-      <w:proofErr w:type="spellEnd"/>
       <w:r>
         <w:rPr>
           <w:i/>
@@ -1079,7 +1037,6 @@
         </w:tabs>
         <w:ind w:left="1080"/>
       </w:pPr>
-      <w:proofErr w:type="spellStart"/>
       <w:r>
         <w:rPr>
           <w:i/>
@@ -1093,7 +1050,6 @@
         </w:rPr>
         <w:t>TM</w:t>
       </w:r>
-      <w:proofErr w:type="spellEnd"/>
       <w:r>
         <w:rPr>
           <w:i/>
@@ -1117,7 +1073,6 @@
         </w:tabs>
         <w:ind w:left="1080"/>
       </w:pPr>
-      <w:proofErr w:type="spellStart"/>
       <w:r>
         <w:rPr>
           <w:i/>
@@ -1131,7 +1086,6 @@
         </w:rPr>
         <w:t>TM</w:t>
       </w:r>
-      <w:proofErr w:type="spellEnd"/>
       <w:r>
         <w:rPr>
           <w:i/>
@@ -1155,7 +1109,6 @@
         </w:tabs>
         <w:ind w:left="1080"/>
       </w:pPr>
-      <w:proofErr w:type="spellStart"/>
       <w:r>
         <w:rPr>
           <w:i/>
@@ -1169,7 +1122,6 @@
         </w:rPr>
         <w:t>TM</w:t>
       </w:r>
-      <w:proofErr w:type="spellEnd"/>
       <w:r>
         <w:rPr>
           <w:i/>
@@ -1193,7 +1145,6 @@
         </w:tabs>
         <w:ind w:left="1080"/>
       </w:pPr>
-      <w:proofErr w:type="spellStart"/>
       <w:r>
         <w:rPr>
           <w:i/>
@@ -1207,7 +1158,6 @@
         </w:rPr>
         <w:t>TM</w:t>
       </w:r>
-      <w:proofErr w:type="spellEnd"/>
       <w:r>
         <w:rPr>
           <w:i/>
@@ -1231,7 +1181,6 @@
         </w:tabs>
         <w:ind w:left="1080"/>
       </w:pPr>
-      <w:proofErr w:type="spellStart"/>
       <w:r>
         <w:rPr>
           <w:i/>
@@ -1245,7 +1194,6 @@
         </w:rPr>
         <w:t>TM</w:t>
       </w:r>
-      <w:proofErr w:type="spellEnd"/>
       <w:r>
         <w:rPr>
           <w:i/>
@@ -1269,7 +1217,6 @@
         </w:tabs>
         <w:ind w:left="1080"/>
       </w:pPr>
-      <w:proofErr w:type="spellStart"/>
       <w:r>
         <w:rPr>
           <w:i/>
@@ -1283,7 +1230,6 @@
         </w:rPr>
         <w:t>TM</w:t>
       </w:r>
-      <w:proofErr w:type="spellEnd"/>
       <w:r>
         <w:rPr>
           <w:i/>
@@ -1307,7 +1253,6 @@
         </w:tabs>
         <w:ind w:left="1080"/>
       </w:pPr>
-      <w:proofErr w:type="spellStart"/>
       <w:r>
         <w:rPr>
           <w:i/>
@@ -1321,7 +1266,6 @@
         </w:rPr>
         <w:t>TM</w:t>
       </w:r>
-      <w:proofErr w:type="spellEnd"/>
       <w:r>
         <w:rPr>
           <w:i/>
@@ -1345,7 +1289,6 @@
         </w:tabs>
         <w:ind w:left="1080"/>
       </w:pPr>
-      <w:proofErr w:type="spellStart"/>
       <w:r>
         <w:rPr>
           <w:i/>
@@ -1359,7 +1302,6 @@
         </w:rPr>
         <w:t>TM</w:t>
       </w:r>
-      <w:proofErr w:type="spellEnd"/>
       <w:r>
         <w:rPr>
           <w:i/>
@@ -1383,7 +1325,6 @@
         </w:tabs>
         <w:ind w:left="1080"/>
       </w:pPr>
-      <w:proofErr w:type="spellStart"/>
       <w:r>
         <w:rPr>
           <w:i/>
@@ -1397,7 +1338,6 @@
         </w:rPr>
         <w:t>TM</w:t>
       </w:r>
-      <w:proofErr w:type="spellEnd"/>
       <w:r>
         <w:rPr>
           <w:i/>
@@ -1421,7 +1361,6 @@
         </w:tabs>
         <w:ind w:left="1080"/>
       </w:pPr>
-      <w:proofErr w:type="spellStart"/>
       <w:r>
         <w:rPr>
           <w:i/>
@@ -1435,7 +1374,6 @@
         </w:rPr>
         <w:t>TM</w:t>
       </w:r>
-      <w:proofErr w:type="spellEnd"/>
       <w:r>
         <w:rPr>
           <w:i/>
@@ -1459,7 +1397,6 @@
         </w:tabs>
         <w:ind w:left="1080"/>
       </w:pPr>
-      <w:proofErr w:type="spellStart"/>
       <w:r>
         <w:rPr>
           <w:i/>
@@ -1473,7 +1410,6 @@
         </w:rPr>
         <w:t>TM</w:t>
       </w:r>
-      <w:proofErr w:type="spellEnd"/>
       <w:r>
         <w:rPr>
           <w:i/>
@@ -1500,7 +1436,6 @@
         </w:tabs>
         <w:ind w:left="1080"/>
       </w:pPr>
-      <w:proofErr w:type="spellStart"/>
       <w:r>
         <w:rPr>
           <w:i/>
@@ -1514,7 +1449,6 @@
         </w:rPr>
         <w:t>TM</w:t>
       </w:r>
-      <w:proofErr w:type="spellEnd"/>
       <w:r>
         <w:rPr>
           <w:i/>
@@ -1538,7 +1472,6 @@
         </w:tabs>
         <w:ind w:left="1080"/>
       </w:pPr>
-      <w:proofErr w:type="spellStart"/>
       <w:r>
         <w:rPr>
           <w:i/>
@@ -1552,7 +1485,6 @@
         </w:rPr>
         <w:t>TM</w:t>
       </w:r>
-      <w:proofErr w:type="spellEnd"/>
       <w:r>
         <w:rPr>
           <w:i/>
@@ -1576,7 +1508,6 @@
         </w:tabs>
         <w:ind w:left="1080"/>
       </w:pPr>
-      <w:proofErr w:type="spellStart"/>
       <w:r>
         <w:rPr>
           <w:i/>
@@ -1590,7 +1521,6 @@
         </w:rPr>
         <w:t>TM</w:t>
       </w:r>
-      <w:proofErr w:type="spellEnd"/>
       <w:r>
         <w:rPr>
           <w:i/>
@@ -1614,7 +1544,6 @@
         </w:tabs>
         <w:ind w:left="1080"/>
       </w:pPr>
-      <w:proofErr w:type="spellStart"/>
       <w:r>
         <w:rPr>
           <w:i/>
@@ -1629,7 +1558,6 @@
         </w:rPr>
         <w:t>TM</w:t>
       </w:r>
-      <w:proofErr w:type="spellEnd"/>
       <w:r>
         <w:rPr>
           <w:i/>
@@ -1653,7 +1581,6 @@
         </w:tabs>
         <w:ind w:left="1080"/>
       </w:pPr>
-      <w:proofErr w:type="spellStart"/>
       <w:r>
         <w:rPr>
           <w:i/>
@@ -1667,7 +1594,6 @@
         </w:rPr>
         <w:t>TM</w:t>
       </w:r>
-      <w:proofErr w:type="spellEnd"/>
       <w:r>
         <w:rPr>
           <w:i/>
@@ -1691,7 +1617,6 @@
         </w:tabs>
         <w:ind w:left="1080"/>
       </w:pPr>
-      <w:proofErr w:type="spellStart"/>
       <w:r>
         <w:rPr>
           <w:i/>
@@ -1705,7 +1630,6 @@
         </w:rPr>
         <w:t>TM</w:t>
       </w:r>
-      <w:proofErr w:type="spellEnd"/>
       <w:r>
         <w:rPr>
           <w:i/>
@@ -1729,7 +1653,6 @@
         </w:tabs>
         <w:ind w:left="1080"/>
       </w:pPr>
-      <w:proofErr w:type="spellStart"/>
       <w:r>
         <w:rPr>
           <w:i/>
@@ -1743,7 +1666,6 @@
         </w:rPr>
         <w:t>TM</w:t>
       </w:r>
-      <w:proofErr w:type="spellEnd"/>
       <w:r>
         <w:rPr>
           <w:i/>
@@ -1767,7 +1689,6 @@
         </w:tabs>
         <w:ind w:left="1080"/>
       </w:pPr>
-      <w:proofErr w:type="spellStart"/>
       <w:r>
         <w:rPr>
           <w:i/>
@@ -1781,7 +1702,6 @@
         </w:rPr>
         <w:t>TM</w:t>
       </w:r>
-      <w:proofErr w:type="spellEnd"/>
       <w:r>
         <w:rPr>
           <w:i/>
@@ -1805,7 +1725,6 @@
         </w:tabs>
         <w:ind w:left="1080"/>
       </w:pPr>
-      <w:proofErr w:type="spellStart"/>
       <w:r>
         <w:rPr>
           <w:i/>
@@ -1819,7 +1738,6 @@
         </w:rPr>
         <w:t>TM</w:t>
       </w:r>
-      <w:proofErr w:type="spellEnd"/>
       <w:r>
         <w:rPr>
           <w:i/>
@@ -1843,7 +1761,6 @@
         </w:tabs>
         <w:ind w:left="1080"/>
       </w:pPr>
-      <w:proofErr w:type="spellStart"/>
       <w:r>
         <w:rPr>
           <w:i/>
@@ -1857,7 +1774,6 @@
         </w:rPr>
         <w:t>TM</w:t>
       </w:r>
-      <w:proofErr w:type="spellEnd"/>
       <w:r>
         <w:rPr>
           <w:i/>
@@ -1881,7 +1797,6 @@
         </w:tabs>
         <w:ind w:left="1080"/>
       </w:pPr>
-      <w:proofErr w:type="spellStart"/>
       <w:r>
         <w:rPr>
           <w:i/>
@@ -1895,7 +1810,6 @@
         </w:rPr>
         <w:t>TM</w:t>
       </w:r>
-      <w:proofErr w:type="spellEnd"/>
       <w:r>
         <w:rPr>
           <w:i/>
@@ -1919,7 +1833,6 @@
         </w:tabs>
         <w:ind w:left="1080"/>
       </w:pPr>
-      <w:proofErr w:type="spellStart"/>
       <w:r>
         <w:rPr>
           <w:i/>
@@ -1933,7 +1846,6 @@
         </w:rPr>
         <w:t>TM</w:t>
       </w:r>
-      <w:proofErr w:type="spellEnd"/>
       <w:r>
         <w:rPr>
           <w:i/>
@@ -1957,7 +1869,6 @@
         </w:tabs>
         <w:ind w:left="1080"/>
       </w:pPr>
-      <w:proofErr w:type="spellStart"/>
       <w:r>
         <w:rPr>
           <w:i/>
@@ -1971,7 +1882,6 @@
         </w:rPr>
         <w:t>TM</w:t>
       </w:r>
-      <w:proofErr w:type="spellEnd"/>
       <w:r>
         <w:rPr>
           <w:i/>
@@ -1995,7 +1905,6 @@
         </w:tabs>
         <w:ind w:left="1080"/>
       </w:pPr>
-      <w:proofErr w:type="spellStart"/>
       <w:r>
         <w:rPr>
           <w:i/>
@@ -2009,7 +1918,6 @@
         </w:rPr>
         <w:t>TM</w:t>
       </w:r>
-      <w:proofErr w:type="spellEnd"/>
       <w:r>
         <w:rPr>
           <w:i/>
@@ -2033,7 +1941,6 @@
         </w:tabs>
         <w:ind w:left="1080"/>
       </w:pPr>
-      <w:proofErr w:type="spellStart"/>
       <w:r>
         <w:rPr>
           <w:i/>
@@ -2047,7 +1954,6 @@
         </w:rPr>
         <w:t>TM</w:t>
       </w:r>
-      <w:proofErr w:type="spellEnd"/>
       <w:r>
         <w:rPr>
           <w:i/>
@@ -2071,7 +1977,6 @@
         </w:tabs>
         <w:ind w:left="1080"/>
       </w:pPr>
-      <w:proofErr w:type="spellStart"/>
       <w:r>
         <w:rPr>
           <w:i/>
@@ -2085,7 +1990,6 @@
         </w:rPr>
         <w:t>TM</w:t>
       </w:r>
-      <w:proofErr w:type="spellEnd"/>
       <w:r>
         <w:rPr>
           <w:i/>
@@ -2109,7 +2013,6 @@
         </w:tabs>
         <w:ind w:left="1080"/>
       </w:pPr>
-      <w:proofErr w:type="spellStart"/>
       <w:r>
         <w:rPr>
           <w:i/>
@@ -2123,7 +2026,6 @@
         </w:rPr>
         <w:t>TM</w:t>
       </w:r>
-      <w:proofErr w:type="spellEnd"/>
       <w:r>
         <w:rPr>
           <w:i/>
@@ -2147,7 +2049,6 @@
         </w:tabs>
         <w:ind w:left="1080"/>
       </w:pPr>
-      <w:proofErr w:type="spellStart"/>
       <w:r>
         <w:rPr>
           <w:i/>
@@ -2161,7 +2062,6 @@
         </w:rPr>
         <w:t>TM</w:t>
       </w:r>
-      <w:proofErr w:type="spellEnd"/>
       <w:r>
         <w:rPr>
           <w:i/>
@@ -2185,7 +2085,6 @@
         </w:tabs>
         <w:ind w:left="1080"/>
       </w:pPr>
-      <w:proofErr w:type="spellStart"/>
       <w:r>
         <w:rPr>
           <w:i/>
@@ -2199,7 +2098,6 @@
         </w:rPr>
         <w:t>TM</w:t>
       </w:r>
-      <w:proofErr w:type="spellEnd"/>
       <w:r>
         <w:rPr>
           <w:i/>
@@ -2223,7 +2121,6 @@
         </w:tabs>
         <w:ind w:left="1080"/>
       </w:pPr>
-      <w:proofErr w:type="spellStart"/>
       <w:r>
         <w:rPr>
           <w:i/>
@@ -2237,7 +2134,6 @@
         </w:rPr>
         <w:t>TM</w:t>
       </w:r>
-      <w:proofErr w:type="spellEnd"/>
       <w:r>
         <w:rPr>
           <w:i/>
@@ -2261,7 +2157,6 @@
         </w:tabs>
         <w:ind w:left="1080"/>
       </w:pPr>
-      <w:proofErr w:type="spellStart"/>
       <w:r>
         <w:rPr>
           <w:i/>
@@ -2275,7 +2170,6 @@
         </w:rPr>
         <w:t>TM</w:t>
       </w:r>
-      <w:proofErr w:type="spellEnd"/>
       <w:r>
         <w:rPr>
           <w:i/>
@@ -2299,7 +2193,6 @@
         </w:tabs>
         <w:ind w:left="1080"/>
       </w:pPr>
-      <w:proofErr w:type="spellStart"/>
       <w:r>
         <w:rPr>
           <w:i/>
@@ -2313,7 +2206,6 @@
         </w:rPr>
         <w:t>TM</w:t>
       </w:r>
-      <w:proofErr w:type="spellEnd"/>
       <w:r>
         <w:rPr>
           <w:i/>
@@ -2337,7 +2229,6 @@
         </w:tabs>
         <w:ind w:left="1080"/>
       </w:pPr>
-      <w:proofErr w:type="spellStart"/>
       <w:r>
         <w:rPr>
           <w:i/>
@@ -2351,26 +2242,11 @@
         </w:rPr>
         <w:t>TM</w:t>
       </w:r>
-      <w:proofErr w:type="spellEnd"/>
-      <w:r>
-        <w:rPr>
-          <w:i/>
-        </w:rPr>
-        <w:t xml:space="preserve"> Version 2.1.1 Part 54: </w:t>
-      </w:r>
-      <w:proofErr w:type="gramStart"/>
-      <w:r>
-        <w:rPr>
-          <w:i/>
-        </w:rPr>
-        <w:t>Unix</w:t>
-      </w:r>
-      <w:proofErr w:type="gramEnd"/>
-      <w:r>
-        <w:rPr>
-          <w:i/>
-        </w:rPr>
-        <w:t xml:space="preserve"> File Object</w:t>
+      <w:r>
+        <w:rPr>
+          <w:i/>
+        </w:rPr>
+        <w:t xml:space="preserve"> Version 2.1.1 Part 54: Unix File Object</w:t>
       </w:r>
       <w:r>
         <w:t>. [URI]</w:t>
@@ -2389,7 +2265,6 @@
         </w:tabs>
         <w:ind w:left="1080"/>
       </w:pPr>
-      <w:proofErr w:type="spellStart"/>
       <w:r>
         <w:rPr>
           <w:i/>
@@ -2403,7 +2278,6 @@
         </w:rPr>
         <w:t>TM</w:t>
       </w:r>
-      <w:proofErr w:type="spellEnd"/>
       <w:r>
         <w:rPr>
           <w:i/>
@@ -2427,7 +2301,6 @@
         </w:tabs>
         <w:ind w:left="1080"/>
       </w:pPr>
-      <w:proofErr w:type="spellStart"/>
       <w:r>
         <w:rPr>
           <w:i/>
@@ -2441,26 +2314,11 @@
         </w:rPr>
         <w:t>TM</w:t>
       </w:r>
-      <w:proofErr w:type="spellEnd"/>
-      <w:r>
-        <w:rPr>
-          <w:i/>
-        </w:rPr>
-        <w:t xml:space="preserve"> Version 2.1.1 Part 56: </w:t>
-      </w:r>
-      <w:proofErr w:type="gramStart"/>
-      <w:r>
-        <w:rPr>
-          <w:i/>
-        </w:rPr>
-        <w:t>Unix</w:t>
-      </w:r>
-      <w:proofErr w:type="gramEnd"/>
-      <w:r>
-        <w:rPr>
-          <w:i/>
-        </w:rPr>
-        <w:t xml:space="preserve"> Pipe Object</w:t>
+      <w:r>
+        <w:rPr>
+          <w:i/>
+        </w:rPr>
+        <w:t xml:space="preserve"> Version 2.1.1 Part 56: Unix Pipe Object</w:t>
       </w:r>
       <w:r>
         <w:t>. [URI]</w:t>
@@ -2479,7 +2337,6 @@
         </w:tabs>
         <w:ind w:left="1080"/>
       </w:pPr>
-      <w:proofErr w:type="spellStart"/>
       <w:r>
         <w:rPr>
           <w:i/>
@@ -2493,26 +2350,11 @@
         </w:rPr>
         <w:t>TM</w:t>
       </w:r>
-      <w:proofErr w:type="spellEnd"/>
-      <w:r>
-        <w:rPr>
-          <w:i/>
-        </w:rPr>
-        <w:t xml:space="preserve"> Version 2.1.1 Part 57: </w:t>
-      </w:r>
-      <w:proofErr w:type="gramStart"/>
-      <w:r>
-        <w:rPr>
-          <w:i/>
-        </w:rPr>
-        <w:t>Unix</w:t>
-      </w:r>
-      <w:proofErr w:type="gramEnd"/>
-      <w:r>
-        <w:rPr>
-          <w:i/>
-        </w:rPr>
-        <w:t xml:space="preserve"> Process Object</w:t>
+      <w:r>
+        <w:rPr>
+          <w:i/>
+        </w:rPr>
+        <w:t xml:space="preserve"> Version 2.1.1 Part 57: Unix Process Object</w:t>
       </w:r>
       <w:r>
         <w:t>. [URI]</w:t>
@@ -2531,7 +2373,6 @@
         </w:tabs>
         <w:ind w:left="1080"/>
       </w:pPr>
-      <w:proofErr w:type="spellStart"/>
       <w:r>
         <w:rPr>
           <w:i/>
@@ -2545,26 +2386,11 @@
         </w:rPr>
         <w:t>TM</w:t>
       </w:r>
-      <w:proofErr w:type="spellEnd"/>
-      <w:r>
-        <w:rPr>
-          <w:i/>
-        </w:rPr>
-        <w:t xml:space="preserve"> Version 2.1.1 Part 58: </w:t>
-      </w:r>
-      <w:proofErr w:type="gramStart"/>
-      <w:r>
-        <w:rPr>
-          <w:i/>
-        </w:rPr>
-        <w:t>Unix</w:t>
-      </w:r>
-      <w:proofErr w:type="gramEnd"/>
-      <w:r>
-        <w:rPr>
-          <w:i/>
-        </w:rPr>
-        <w:t xml:space="preserve"> User Account Object</w:t>
+      <w:r>
+        <w:rPr>
+          <w:i/>
+        </w:rPr>
+        <w:t xml:space="preserve"> Version 2.1.1 Part 58: Unix User Account Object</w:t>
       </w:r>
       <w:r>
         <w:t>. [URI]</w:t>
@@ -2583,7 +2409,6 @@
         </w:tabs>
         <w:ind w:left="1080"/>
       </w:pPr>
-      <w:proofErr w:type="spellStart"/>
       <w:r>
         <w:rPr>
           <w:i/>
@@ -2597,26 +2422,11 @@
         </w:rPr>
         <w:t>TM</w:t>
       </w:r>
-      <w:proofErr w:type="spellEnd"/>
-      <w:r>
-        <w:rPr>
-          <w:i/>
-        </w:rPr>
-        <w:t xml:space="preserve"> Version 2.1.1 Part 59: </w:t>
-      </w:r>
-      <w:proofErr w:type="gramStart"/>
-      <w:r>
-        <w:rPr>
-          <w:i/>
-        </w:rPr>
-        <w:t>Unix</w:t>
-      </w:r>
-      <w:proofErr w:type="gramEnd"/>
-      <w:r>
-        <w:rPr>
-          <w:i/>
-        </w:rPr>
-        <w:t xml:space="preserve"> Volume Object</w:t>
+      <w:r>
+        <w:rPr>
+          <w:i/>
+        </w:rPr>
+        <w:t xml:space="preserve"> Version 2.1.1 Part 59: Unix Volume Object</w:t>
       </w:r>
       <w:r>
         <w:t>. [URI]</w:t>
@@ -2635,7 +2445,6 @@
         </w:tabs>
         <w:ind w:left="1080"/>
       </w:pPr>
-      <w:proofErr w:type="spellStart"/>
       <w:r>
         <w:rPr>
           <w:i/>
@@ -2649,26 +2458,11 @@
         </w:rPr>
         <w:t>TM</w:t>
       </w:r>
-      <w:proofErr w:type="spellEnd"/>
-      <w:r>
-        <w:rPr>
-          <w:i/>
-        </w:rPr>
-        <w:t xml:space="preserve"> Version 2.1.1 Part 60: </w:t>
-      </w:r>
-      <w:proofErr w:type="gramStart"/>
-      <w:r>
-        <w:rPr>
-          <w:i/>
-        </w:rPr>
-        <w:t>Unix</w:t>
-      </w:r>
-      <w:proofErr w:type="gramEnd"/>
-      <w:r>
-        <w:rPr>
-          <w:i/>
-        </w:rPr>
-        <w:t xml:space="preserve"> Account Object</w:t>
+      <w:r>
+        <w:rPr>
+          <w:i/>
+        </w:rPr>
+        <w:t xml:space="preserve"> Version 2.1.1 Part 60: Unix Account Object</w:t>
       </w:r>
       <w:r>
         <w:t>. [URI]</w:t>
@@ -2687,7 +2481,6 @@
         </w:tabs>
         <w:ind w:left="1080"/>
       </w:pPr>
-      <w:proofErr w:type="spellStart"/>
       <w:r>
         <w:rPr>
           <w:i/>
@@ -2701,7 +2494,6 @@
         </w:rPr>
         <w:t>TM</w:t>
       </w:r>
-      <w:proofErr w:type="spellEnd"/>
       <w:r>
         <w:rPr>
           <w:i/>
@@ -2725,7 +2517,6 @@
         </w:tabs>
         <w:ind w:left="1080"/>
       </w:pPr>
-      <w:proofErr w:type="spellStart"/>
       <w:r>
         <w:rPr>
           <w:i/>
@@ -2739,7 +2530,6 @@
         </w:rPr>
         <w:t>TM</w:t>
       </w:r>
-      <w:proofErr w:type="spellEnd"/>
       <w:r>
         <w:rPr>
           <w:i/>
@@ -2763,7 +2553,6 @@
         </w:tabs>
         <w:ind w:left="1080"/>
       </w:pPr>
-      <w:proofErr w:type="spellStart"/>
       <w:r>
         <w:rPr>
           <w:i/>
@@ -2777,7 +2566,6 @@
         </w:rPr>
         <w:t>TM</w:t>
       </w:r>
-      <w:proofErr w:type="spellEnd"/>
       <w:r>
         <w:rPr>
           <w:i/>
@@ -2801,7 +2589,6 @@
         </w:tabs>
         <w:ind w:left="1080"/>
       </w:pPr>
-      <w:proofErr w:type="spellStart"/>
       <w:r>
         <w:rPr>
           <w:i/>
@@ -2815,7 +2602,6 @@
         </w:rPr>
         <w:t>TM</w:t>
       </w:r>
-      <w:proofErr w:type="spellEnd"/>
       <w:r>
         <w:rPr>
           <w:i/>
@@ -2839,7 +2625,6 @@
         </w:tabs>
         <w:ind w:left="1080"/>
       </w:pPr>
-      <w:proofErr w:type="spellStart"/>
       <w:r>
         <w:rPr>
           <w:i/>
@@ -2853,7 +2638,6 @@
         </w:rPr>
         <w:t>TM</w:t>
       </w:r>
-      <w:proofErr w:type="spellEnd"/>
       <w:r>
         <w:rPr>
           <w:i/>
@@ -2877,7 +2661,6 @@
         </w:tabs>
         <w:ind w:left="1080"/>
       </w:pPr>
-      <w:proofErr w:type="spellStart"/>
       <w:r>
         <w:rPr>
           <w:i/>
@@ -2891,7 +2674,6 @@
         </w:rPr>
         <w:t>TM</w:t>
       </w:r>
-      <w:proofErr w:type="spellEnd"/>
       <w:r>
         <w:rPr>
           <w:i/>
@@ -2915,7 +2697,6 @@
         </w:tabs>
         <w:ind w:left="1080"/>
       </w:pPr>
-      <w:proofErr w:type="spellStart"/>
       <w:r>
         <w:rPr>
           <w:i/>
@@ -2929,7 +2710,6 @@
         </w:rPr>
         <w:t>TM</w:t>
       </w:r>
-      <w:proofErr w:type="spellEnd"/>
       <w:r>
         <w:rPr>
           <w:i/>
@@ -2953,7 +2733,6 @@
         </w:tabs>
         <w:ind w:left="1080"/>
       </w:pPr>
-      <w:proofErr w:type="spellStart"/>
       <w:r>
         <w:rPr>
           <w:i/>
@@ -2967,7 +2746,6 @@
         </w:rPr>
         <w:t>TM</w:t>
       </w:r>
-      <w:proofErr w:type="spellEnd"/>
       <w:r>
         <w:rPr>
           <w:i/>
@@ -2991,7 +2769,6 @@
         </w:tabs>
         <w:ind w:left="1080"/>
       </w:pPr>
-      <w:proofErr w:type="spellStart"/>
       <w:r>
         <w:rPr>
           <w:i/>
@@ -3005,7 +2782,6 @@
         </w:rPr>
         <w:t>TM</w:t>
       </w:r>
-      <w:proofErr w:type="spellEnd"/>
       <w:r>
         <w:rPr>
           <w:i/>
@@ -3029,7 +2805,6 @@
         </w:tabs>
         <w:ind w:left="1080"/>
       </w:pPr>
-      <w:proofErr w:type="spellStart"/>
       <w:r>
         <w:rPr>
           <w:i/>
@@ -3043,7 +2818,6 @@
         </w:rPr>
         <w:t>TM</w:t>
       </w:r>
-      <w:proofErr w:type="spellEnd"/>
       <w:r>
         <w:rPr>
           <w:i/>
@@ -3067,7 +2841,6 @@
         </w:tabs>
         <w:ind w:left="1080"/>
       </w:pPr>
-      <w:proofErr w:type="spellStart"/>
       <w:r>
         <w:rPr>
           <w:i/>
@@ -3081,7 +2854,6 @@
         </w:rPr>
         <w:t>TM</w:t>
       </w:r>
-      <w:proofErr w:type="spellEnd"/>
       <w:r>
         <w:rPr>
           <w:i/>
@@ -3105,7 +2877,6 @@
         </w:tabs>
         <w:ind w:left="1080"/>
       </w:pPr>
-      <w:proofErr w:type="spellStart"/>
       <w:r>
         <w:rPr>
           <w:i/>
@@ -3119,7 +2890,6 @@
         </w:rPr>
         <w:t>TM</w:t>
       </w:r>
-      <w:proofErr w:type="spellEnd"/>
       <w:r>
         <w:rPr>
           <w:i/>
@@ -3143,7 +2913,6 @@
         </w:tabs>
         <w:ind w:left="1080"/>
       </w:pPr>
-      <w:proofErr w:type="spellStart"/>
       <w:r>
         <w:rPr>
           <w:i/>
@@ -3157,7 +2926,6 @@
         </w:rPr>
         <w:t>TM</w:t>
       </w:r>
-      <w:proofErr w:type="spellEnd"/>
       <w:r>
         <w:rPr>
           <w:i/>
@@ -3181,7 +2949,6 @@
         </w:tabs>
         <w:ind w:left="1080"/>
       </w:pPr>
-      <w:proofErr w:type="spellStart"/>
       <w:r>
         <w:rPr>
           <w:i/>
@@ -3195,7 +2962,6 @@
         </w:rPr>
         <w:t>TM</w:t>
       </w:r>
-      <w:proofErr w:type="spellEnd"/>
       <w:r>
         <w:rPr>
           <w:i/>
@@ -3219,7 +2985,6 @@
         </w:tabs>
         <w:ind w:left="1080"/>
       </w:pPr>
-      <w:proofErr w:type="spellStart"/>
       <w:r>
         <w:rPr>
           <w:i/>
@@ -3233,7 +2998,6 @@
         </w:rPr>
         <w:t>TM</w:t>
       </w:r>
-      <w:proofErr w:type="spellEnd"/>
       <w:r>
         <w:rPr>
           <w:i/>
@@ -3257,7 +3021,6 @@
         </w:tabs>
         <w:ind w:left="1080"/>
       </w:pPr>
-      <w:proofErr w:type="spellStart"/>
       <w:r>
         <w:rPr>
           <w:i/>
@@ -3271,7 +3034,6 @@
         </w:rPr>
         <w:t>TM</w:t>
       </w:r>
-      <w:proofErr w:type="spellEnd"/>
       <w:r>
         <w:rPr>
           <w:i/>
@@ -3295,7 +3057,6 @@
         </w:tabs>
         <w:ind w:left="1080"/>
       </w:pPr>
-      <w:proofErr w:type="spellStart"/>
       <w:r>
         <w:rPr>
           <w:i/>
@@ -3309,7 +3070,6 @@
         </w:rPr>
         <w:t>TM</w:t>
       </w:r>
-      <w:proofErr w:type="spellEnd"/>
       <w:r>
         <w:rPr>
           <w:i/>
@@ -3333,7 +3093,6 @@
         </w:tabs>
         <w:ind w:left="1080"/>
       </w:pPr>
-      <w:proofErr w:type="spellStart"/>
       <w:r>
         <w:rPr>
           <w:i/>
@@ -3347,7 +3106,6 @@
         </w:rPr>
         <w:t>TM</w:t>
       </w:r>
-      <w:proofErr w:type="spellEnd"/>
       <w:r>
         <w:rPr>
           <w:i/>
@@ -3371,7 +3129,6 @@
         </w:tabs>
         <w:ind w:left="1080"/>
       </w:pPr>
-      <w:proofErr w:type="spellStart"/>
       <w:r>
         <w:rPr>
           <w:i/>
@@ -3385,7 +3142,6 @@
         </w:rPr>
         <w:t>TM</w:t>
       </w:r>
-      <w:proofErr w:type="spellEnd"/>
       <w:r>
         <w:rPr>
           <w:i/>
@@ -3409,7 +3165,6 @@
         </w:tabs>
         <w:ind w:left="1080"/>
       </w:pPr>
-      <w:proofErr w:type="spellStart"/>
       <w:r>
         <w:rPr>
           <w:i/>
@@ -3423,7 +3178,6 @@
         </w:rPr>
         <w:t>TM</w:t>
       </w:r>
-      <w:proofErr w:type="spellEnd"/>
       <w:r>
         <w:rPr>
           <w:i/>
@@ -3447,7 +3201,6 @@
         </w:tabs>
         <w:ind w:left="1080"/>
       </w:pPr>
-      <w:proofErr w:type="spellStart"/>
       <w:r>
         <w:rPr>
           <w:i/>
@@ -3461,7 +3214,6 @@
         </w:rPr>
         <w:t>TM</w:t>
       </w:r>
-      <w:proofErr w:type="spellEnd"/>
       <w:r>
         <w:rPr>
           <w:i/>
@@ -3485,7 +3237,6 @@
         </w:tabs>
         <w:ind w:left="1080"/>
       </w:pPr>
-      <w:proofErr w:type="spellStart"/>
       <w:r>
         <w:rPr>
           <w:i/>
@@ -3499,7 +3250,6 @@
         </w:rPr>
         <w:t>TM</w:t>
       </w:r>
-      <w:proofErr w:type="spellEnd"/>
       <w:r>
         <w:rPr>
           <w:i/>
@@ -3523,7 +3273,6 @@
         </w:tabs>
         <w:ind w:left="1080"/>
       </w:pPr>
-      <w:proofErr w:type="spellStart"/>
       <w:r>
         <w:rPr>
           <w:i/>
@@ -3537,7 +3286,6 @@
         </w:rPr>
         <w:t>TM</w:t>
       </w:r>
-      <w:proofErr w:type="spellEnd"/>
       <w:r>
         <w:rPr>
           <w:i/>
@@ -3561,7 +3309,6 @@
         </w:tabs>
         <w:ind w:left="1080"/>
       </w:pPr>
-      <w:proofErr w:type="spellStart"/>
       <w:r>
         <w:rPr>
           <w:i/>
@@ -3575,7 +3322,6 @@
         </w:rPr>
         <w:t>TM</w:t>
       </w:r>
-      <w:proofErr w:type="spellEnd"/>
       <w:r>
         <w:rPr>
           <w:i/>
@@ -3599,7 +3345,6 @@
         </w:tabs>
         <w:ind w:left="1080"/>
       </w:pPr>
-      <w:proofErr w:type="spellStart"/>
       <w:r>
         <w:rPr>
           <w:i/>
@@ -3613,7 +3358,6 @@
         </w:rPr>
         <w:t>TM</w:t>
       </w:r>
-      <w:proofErr w:type="spellEnd"/>
       <w:r>
         <w:rPr>
           <w:i/>
@@ -3637,7 +3381,6 @@
         </w:tabs>
         <w:ind w:left="1080"/>
       </w:pPr>
-      <w:proofErr w:type="spellStart"/>
       <w:r>
         <w:rPr>
           <w:i/>
@@ -3651,7 +3394,6 @@
         </w:rPr>
         <w:t>TM</w:t>
       </w:r>
-      <w:proofErr w:type="spellEnd"/>
       <w:r>
         <w:rPr>
           <w:i/>
@@ -3675,7 +3417,6 @@
         </w:tabs>
         <w:ind w:left="1080"/>
       </w:pPr>
-      <w:proofErr w:type="spellStart"/>
       <w:r>
         <w:rPr>
           <w:i/>
@@ -3689,7 +3430,6 @@
         </w:rPr>
         <w:t>TM</w:t>
       </w:r>
-      <w:proofErr w:type="spellEnd"/>
       <w:r>
         <w:rPr>
           <w:i/>
@@ -3713,7 +3453,6 @@
         </w:tabs>
         <w:ind w:left="1080"/>
       </w:pPr>
-      <w:proofErr w:type="spellStart"/>
       <w:r>
         <w:rPr>
           <w:i/>
@@ -3728,7 +3467,6 @@
         </w:rPr>
         <w:t>TM</w:t>
       </w:r>
-      <w:proofErr w:type="spellEnd"/>
       <w:r>
         <w:rPr>
           <w:i/>
@@ -3752,7 +3490,6 @@
         </w:tabs>
         <w:ind w:left="1080"/>
       </w:pPr>
-      <w:proofErr w:type="spellStart"/>
       <w:r>
         <w:rPr>
           <w:i/>
@@ -3766,7 +3503,6 @@
         </w:rPr>
         <w:t>TM</w:t>
       </w:r>
-      <w:proofErr w:type="spellEnd"/>
       <w:r>
         <w:rPr>
           <w:i/>
@@ -3790,7 +3526,6 @@
         </w:tabs>
         <w:ind w:left="1080"/>
       </w:pPr>
-      <w:proofErr w:type="spellStart"/>
       <w:r>
         <w:rPr>
           <w:i/>
@@ -3804,7 +3539,6 @@
         </w:rPr>
         <w:t>TM</w:t>
       </w:r>
-      <w:proofErr w:type="spellEnd"/>
       <w:r>
         <w:rPr>
           <w:i/>
@@ -3828,7 +3562,6 @@
         </w:tabs>
         <w:ind w:left="1080"/>
       </w:pPr>
-      <w:proofErr w:type="spellStart"/>
       <w:r>
         <w:rPr>
           <w:i/>
@@ -3842,7 +3575,6 @@
         </w:rPr>
         <w:t>TM</w:t>
       </w:r>
-      <w:proofErr w:type="spellEnd"/>
       <w:r>
         <w:rPr>
           <w:i/>
@@ -3866,7 +3598,6 @@
         </w:tabs>
         <w:ind w:left="1080"/>
       </w:pPr>
-      <w:proofErr w:type="spellStart"/>
       <w:r>
         <w:rPr>
           <w:i/>
@@ -3880,7 +3611,6 @@
         </w:rPr>
         <w:t>TM</w:t>
       </w:r>
-      <w:proofErr w:type="spellEnd"/>
       <w:r>
         <w:rPr>
           <w:i/>
@@ -3904,7 +3634,6 @@
         </w:tabs>
         <w:ind w:left="1080"/>
       </w:pPr>
-      <w:proofErr w:type="spellStart"/>
       <w:r>
         <w:rPr>
           <w:i/>
@@ -3918,7 +3647,6 @@
         </w:rPr>
         <w:t>TM</w:t>
       </w:r>
-      <w:proofErr w:type="spellEnd"/>
       <w:r>
         <w:rPr>
           <w:i/>
@@ -3942,7 +3670,6 @@
         </w:tabs>
         <w:ind w:left="1080"/>
       </w:pPr>
-      <w:proofErr w:type="spellStart"/>
       <w:r>
         <w:rPr>
           <w:i/>
@@ -3956,7 +3683,6 @@
         </w:rPr>
         <w:t>TM</w:t>
       </w:r>
-      <w:proofErr w:type="spellEnd"/>
       <w:r>
         <w:rPr>
           <w:i/>
@@ -3985,15 +3711,7 @@
         <w:pStyle w:val="Titlepageinfodescription"/>
       </w:pPr>
       <w:r>
-        <w:t xml:space="preserve">This specification is related </w:t>
-      </w:r>
-      <w:proofErr w:type="gramStart"/>
-      <w:r>
-        <w:t>to</w:t>
-      </w:r>
-      <w:proofErr w:type="gramEnd"/>
-      <w:r>
-        <w:t>:</w:t>
+        <w:t>This specification is related to:</w:t>
       </w:r>
     </w:p>
     <w:p>
@@ -4125,94 +3843,76 @@
           <w:rStyle w:val="Hyperlink"/>
           <w:color w:val="auto"/>
         </w:rPr>
-        <w:t>Initial publication URI</w:t>
-      </w:r>
-      <w:proofErr w:type="gramStart"/>
+        <w:t>Initial publication URI:</w:t>
+      </w:r>
       <w:r>
         <w:rPr>
           <w:rStyle w:val="Hyperlink"/>
           <w:color w:val="auto"/>
         </w:rPr>
-        <w:t>:</w:t>
-      </w:r>
-      <w:proofErr w:type="gramEnd"/>
+        <w:br/>
+      </w:r>
       <w:r>
         <w:rPr>
           <w:rStyle w:val="Hyperlink"/>
           <w:color w:val="auto"/>
         </w:rPr>
-        <w:br/>
+        <w:t>http://docs.oasis-open.org/</w:t>
       </w:r>
       <w:r>
         <w:rPr>
           <w:rStyle w:val="Hyperlink"/>
           <w:color w:val="auto"/>
         </w:rPr>
-        <w:t>http://docs.oasis-open.org/</w:t>
+        <w:t>cti</w:t>
       </w:r>
       <w:r>
         <w:rPr>
           <w:rStyle w:val="Hyperlink"/>
           <w:color w:val="auto"/>
         </w:rPr>
-        <w:t>cti</w:t>
+        <w:t>/</w:t>
       </w:r>
       <w:r>
         <w:rPr>
           <w:rStyle w:val="Hyperlink"/>
           <w:color w:val="auto"/>
         </w:rPr>
-        <w:t>/</w:t>
+        <w:t>stix/v1.2.1/csd01/part1-overview/</w:t>
       </w:r>
       <w:r>
         <w:rPr>
           <w:rStyle w:val="Hyperlink"/>
           <w:color w:val="auto"/>
         </w:rPr>
-        <w:t>stix/v1.2.1/csd01/part1-overview/</w:t>
+        <w:t>stix-v1.2.1-</w:t>
       </w:r>
       <w:r>
         <w:rPr>
           <w:rStyle w:val="Hyperlink"/>
           <w:color w:val="auto"/>
         </w:rPr>
-        <w:t>stix-v1.2.1-</w:t>
+        <w:t>cs</w:t>
       </w:r>
       <w:r>
         <w:rPr>
           <w:rStyle w:val="Hyperlink"/>
           <w:color w:val="auto"/>
         </w:rPr>
-        <w:t>cs</w:t>
-      </w:r>
+        <w:t>d01-part1-overview.docx</w:t>
+      </w:r>
+    </w:p>
+    <w:p>
+      <w:pPr>
+        <w:pStyle w:val="Titlepageinfodescription"/>
+      </w:pPr>
       <w:r>
         <w:rPr>
           <w:rStyle w:val="Hyperlink"/>
           <w:color w:val="auto"/>
         </w:rPr>
-        <w:t>d01-part1-overview.docx</w:t>
-      </w:r>
-    </w:p>
-    <w:p>
-      <w:pPr>
-        <w:pStyle w:val="Titlepageinfodescription"/>
-      </w:pPr>
-      <w:r>
-        <w:rPr>
-          <w:rStyle w:val="Hyperlink"/>
-          <w:color w:val="auto"/>
-        </w:rPr>
-        <w:t>Permanent “Latest version” URI</w:t>
-      </w:r>
-      <w:proofErr w:type="gramStart"/>
-      <w:r>
-        <w:rPr>
-          <w:rStyle w:val="Hyperlink"/>
-          <w:color w:val="auto"/>
-        </w:rPr>
-        <w:t>:</w:t>
-      </w:r>
-      <w:proofErr w:type="gramEnd"/>
+        <w:t>Permanent “Latest version” URI:</w:t>
+      </w:r>
       <w:r>
         <w:rPr>
           <w:rStyle w:val="Hyperlink"/>
@@ -6189,11 +5889,7 @@
         <w:ind w:right="-270"/>
       </w:pPr>
       <w:r>
-        <w:t>The Cyber Observable Expression (</w:t>
-      </w:r>
-      <w:proofErr w:type="spellStart"/>
-      <w:r>
-        <w:t>CybOX</w:t>
+        <w:t>The Cyber Observable Expression (CybOX</w:t>
       </w:r>
       <w:r>
         <w:rPr>
@@ -6201,7 +5897,6 @@
         </w:rPr>
         <w:t>TM</w:t>
       </w:r>
-      <w:proofErr w:type="spellEnd"/>
       <w:r>
         <w:t>)</w:t>
       </w:r>
@@ -6266,7 +5961,6 @@
         </w:rPr>
         <w:fldChar w:fldCharType="separate"/>
       </w:r>
-      <w:proofErr w:type="gramStart"/>
       <w:r>
         <w:rPr>
           <w:b/>
@@ -6274,7 +5968,6 @@
         </w:rPr>
         <w:t>1.1</w:t>
       </w:r>
-      <w:proofErr w:type="gramEnd"/>
       <w:r>
         <w:rPr>
           <w:b/>
@@ -6480,23 +6173,7 @@
         <w:fldChar w:fldCharType="end"/>
       </w:r>
       <w:r>
-        <w:t xml:space="preserve">, we give background information necessary </w:t>
-      </w:r>
-      <w:proofErr w:type="gramStart"/>
-      <w:r>
-        <w:t>to fully understand</w:t>
-      </w:r>
-      <w:proofErr w:type="gramEnd"/>
-      <w:r>
-        <w:t xml:space="preserve"> the Socket Address Object data model. We present the Socket Address Object </w:t>
-      </w:r>
-      <w:proofErr w:type="gramStart"/>
-      <w:r>
-        <w:t>data model specification details</w:t>
-      </w:r>
-      <w:proofErr w:type="gramEnd"/>
-      <w:r>
-        <w:t xml:space="preserve"> in Section </w:t>
+        <w:t xml:space="preserve">, we give background information necessary to fully understand the Socket Address Object data model. We present the Socket Address Object data model specification details in Section </w:t>
       </w:r>
       <w:r>
         <w:rPr>
@@ -6610,7 +6287,6 @@
       <w:bookmarkStart w:id="9" w:name="_Ref412622367"/>
       <w:bookmarkStart w:id="10" w:name="_Toc424631596"/>
       <w:bookmarkStart w:id="11" w:name="_Toc438037611"/>
-      <w:proofErr w:type="spellStart"/>
       <w:r>
         <w:t>CybOX</w:t>
       </w:r>
@@ -6620,7 +6296,6 @@
         </w:rPr>
         <w:t>TM</w:t>
       </w:r>
-      <w:proofErr w:type="spellEnd"/>
       <w:r>
         <w:t xml:space="preserve"> Specification Documents</w:t>
       </w:r>
@@ -7010,25 +6685,7 @@
           <w:sz w:val="20"/>
           <w:szCs w:val="20"/>
         </w:rPr>
-        <w:t>cyboxCommon</w:t>
-      </w:r>
-      <w:proofErr w:type="gramStart"/>
-      <w:r>
-        <w:rPr>
-          <w:rFonts w:ascii="Courier New" w:hAnsi="Courier New" w:cs="Courier New"/>
-          <w:sz w:val="20"/>
-          <w:szCs w:val="20"/>
-        </w:rPr>
-        <w:t>:BaseObjectPropertyType</w:t>
-      </w:r>
-      <w:proofErr w:type="gramEnd"/>
-      <w:r>
-        <w:rPr>
-          <w:rFonts w:ascii="Courier New" w:hAnsi="Courier New" w:cs="Courier New"/>
-          <w:sz w:val="20"/>
-          <w:szCs w:val="20"/>
-        </w:rPr>
-        <w:t xml:space="preserve"> </w:t>
+        <w:t xml:space="preserve">cyboxCommon:BaseObjectPropertyType </w:t>
       </w:r>
     </w:p>
     <w:p>
@@ -7225,8 +6882,6 @@
       <w:r>
         <w:t xml:space="preserve">corresponds to the appropriate UML package. </w:t>
       </w:r>
-      <w:bookmarkStart w:id="24" w:name="_GoBack"/>
-      <w:bookmarkEnd w:id="24"/>
     </w:p>
     <w:p>
       <w:pPr>
@@ -7276,84 +6931,76 @@
       <w:pPr>
         <w:pStyle w:val="Heading3"/>
       </w:pPr>
-      <w:bookmarkStart w:id="25" w:name="_Toc426119872"/>
-      <w:bookmarkStart w:id="26" w:name="_Toc438037615"/>
+      <w:bookmarkStart w:id="24" w:name="_Toc426119872"/>
+      <w:bookmarkStart w:id="25" w:name="_Toc438037615"/>
       <w:r>
         <w:t>UML Diagrams</w:t>
       </w:r>
       <w:bookmarkEnd w:id="22"/>
       <w:bookmarkEnd w:id="23"/>
+      <w:bookmarkEnd w:id="24"/>
       <w:bookmarkEnd w:id="25"/>
+    </w:p>
+    <w:p>
+      <w:pPr>
+        <w:spacing w:before="80" w:after="240"/>
+      </w:pPr>
+      <w:bookmarkStart w:id="26" w:name="_Toc398719452"/>
+      <w:bookmarkStart w:id="27" w:name="_Toc389570606"/>
+      <w:bookmarkStart w:id="28" w:name="_Toc389581076"/>
+      <w:bookmarkStart w:id="29" w:name="_Ref394436861"/>
+      <w:r>
+        <w:t xml:space="preserve">This specification makes use of UML diagrams to visually depict relationships between CybOX Language constructs. Note that the diagrams have been extracted directly from the full UML model for CybOX; they have not been constructed purely for inclusion in the specification documents.  Typically, diagrams are included for the primary class of a data model, and for any other class where the visualization of its relationships between other classes would be useful.  This implies that there will be very few diagrams for classes whose only properties are either a data type or a class from the CybOX Common data model.  </w:t>
+      </w:r>
+      <w:r>
+        <w:t>Other diagrams that are included correspond to classes that specialize a superclass and abstract or generalized classes that are extended by one or more subclasses</w:t>
+      </w:r>
+      <w:r>
+        <w:t>.</w:t>
+      </w:r>
+    </w:p>
+    <w:p>
+      <w:pPr>
+        <w:spacing w:before="80" w:after="240"/>
+      </w:pPr>
+      <w:r>
+        <w:t>In UML diagrams, classes are often presented with their attributes elided, to avoid clutter.  The fully described class can usually be found in a related diagram.  A class presented with an empty section at the bottom of the icon indicates that there are no attributes other than those that are visualized using associations.</w:t>
+      </w:r>
+    </w:p>
+    <w:p>
+      <w:pPr>
+        <w:pStyle w:val="Heading4"/>
+      </w:pPr>
+      <w:bookmarkStart w:id="30" w:name="_Toc426119873"/>
+      <w:bookmarkStart w:id="31" w:name="_Toc438037616"/>
+      <w:r>
+        <w:t>Class Properties</w:t>
+      </w:r>
       <w:bookmarkEnd w:id="26"/>
+      <w:bookmarkEnd w:id="30"/>
+      <w:bookmarkEnd w:id="31"/>
     </w:p>
     <w:p>
       <w:pPr>
         <w:spacing w:before="80" w:after="240"/>
       </w:pPr>
-      <w:bookmarkStart w:id="27" w:name="_Toc398719452"/>
-      <w:bookmarkStart w:id="28" w:name="_Toc389570606"/>
-      <w:bookmarkStart w:id="29" w:name="_Toc389581076"/>
-      <w:bookmarkStart w:id="30" w:name="_Ref394436861"/>
-      <w:r>
-        <w:t xml:space="preserve">This specification makes use of UML diagrams </w:t>
-      </w:r>
-      <w:proofErr w:type="gramStart"/>
-      <w:r>
-        <w:t>to visually depict</w:t>
-      </w:r>
-      <w:proofErr w:type="gramEnd"/>
-      <w:r>
-        <w:t xml:space="preserve"> relationships between CybOX Language constructs. Note that the diagrams have been extracted directly from the full UML model for CybOX; they have not been constructed purely for inclusion in the specification documents.  Typically, diagrams are included for the primary class of a data model, and for any other class where the visualization of its relationships between other classes would be useful.  This implies that there will be very few diagrams for classes whose only properties are either a data type or a class from the CybOX Common data model.  </w:t>
-      </w:r>
-      <w:r>
-        <w:t>Other diagrams that are included correspond to classes that specialize a superclass and abstract or generalized classes that are extended by one or more subclasses</w:t>
-      </w:r>
-      <w:r>
-        <w:t>.</w:t>
-      </w:r>
-    </w:p>
-    <w:p>
-      <w:pPr>
-        <w:spacing w:before="80" w:after="240"/>
-      </w:pPr>
-      <w:r>
-        <w:t>In UML diagrams, classes are often presented with their attributes elided, to avoid clutter.  The fully described class can usually be found in a related diagram.  A class presented with an empty section at the bottom of the icon indicates that there are no attributes other than those that are visualized using associations.</w:t>
+      <w:r>
+        <w:t xml:space="preserve">Generally, a class property can be shown in a UML diagram as either an attribute or an association (i.e., the distinction between attributes and associations is somewhat subjective).  In order to make the size of UML diagrams in the specifications manageable, we have chosen to capture most properties as attributes and to capture only higher level properties as associations, especially in the main top-level component diagrams.  In particular, we will always capture properties of UML data types as attributes.    </w:t>
       </w:r>
     </w:p>
     <w:p>
       <w:pPr>
         <w:pStyle w:val="Heading4"/>
       </w:pPr>
-      <w:bookmarkStart w:id="31" w:name="_Toc426119873"/>
-      <w:bookmarkStart w:id="32" w:name="_Toc438037616"/>
-      <w:r>
-        <w:t>Class Properties</w:t>
-      </w:r>
-      <w:bookmarkEnd w:id="27"/>
-      <w:bookmarkEnd w:id="31"/>
+      <w:bookmarkStart w:id="32" w:name="_Toc398719453"/>
+      <w:bookmarkStart w:id="33" w:name="_Toc426119874"/>
+      <w:bookmarkStart w:id="34" w:name="_Toc438037617"/>
+      <w:r>
+        <w:t>Diagram Icons and Arrow Types</w:t>
+      </w:r>
       <w:bookmarkEnd w:id="32"/>
-    </w:p>
-    <w:p>
-      <w:pPr>
-        <w:spacing w:before="80" w:after="240"/>
-      </w:pPr>
-      <w:r>
-        <w:t xml:space="preserve">Generally, a class property can be shown in a UML diagram as either an attribute or an association (i.e., the distinction between attributes and associations is somewhat subjective).  In order to make the size of UML diagrams in the specifications manageable, we have chosen to capture most properties as attributes and to capture only higher level properties as associations, especially in the main top-level component diagrams.  In particular, we will always capture properties of UML data types as attributes.    </w:t>
-      </w:r>
-    </w:p>
-    <w:p>
-      <w:pPr>
-        <w:pStyle w:val="Heading4"/>
-      </w:pPr>
-      <w:bookmarkStart w:id="33" w:name="_Toc398719453"/>
-      <w:bookmarkStart w:id="34" w:name="_Toc426119874"/>
-      <w:bookmarkStart w:id="35" w:name="_Toc438037617"/>
-      <w:r>
-        <w:t>Diagram Icons and Arrow Types</w:t>
-      </w:r>
       <w:bookmarkEnd w:id="33"/>
       <w:bookmarkEnd w:id="34"/>
-      <w:bookmarkEnd w:id="35"/>
     </w:p>
     <w:p>
       <w:pPr>
@@ -7441,58 +7088,32 @@
         <w:spacing w:after="120"/>
         <w:jc w:val="center"/>
       </w:pPr>
-      <w:bookmarkStart w:id="36" w:name="_Ref397637630"/>
-      <w:bookmarkStart w:id="37" w:name="_Toc426119876"/>
+      <w:bookmarkStart w:id="35" w:name="_Ref397637630"/>
+      <w:bookmarkStart w:id="36" w:name="_Toc426119876"/>
       <w:r>
         <w:lastRenderedPageBreak/>
         <w:t xml:space="preserve">Table </w:t>
       </w:r>
-      <w:r>
-        <w:fldChar w:fldCharType="begin"/>
-      </w:r>
-      <w:r>
-        <w:instrText xml:space="preserve"> STYLEREF 1 \s </w:instrText>
-      </w:r>
-      <w:r>
-        <w:fldChar w:fldCharType="separate"/>
-      </w:r>
-      <w:r>
-        <w:rPr>
-          <w:noProof/>
-        </w:rPr>
-        <w:t>1</w:t>
-      </w:r>
-      <w:r>
-        <w:rPr>
-          <w:noProof/>
-        </w:rPr>
-        <w:fldChar w:fldCharType="end"/>
-      </w:r>
+      <w:fldSimple w:instr=" STYLEREF 1 \s ">
+        <w:r>
+          <w:rPr>
+            <w:noProof/>
+          </w:rPr>
+          <w:t>1</w:t>
+        </w:r>
+      </w:fldSimple>
       <w:r>
         <w:noBreakHyphen/>
       </w:r>
-      <w:r>
-        <w:fldChar w:fldCharType="begin"/>
-      </w:r>
-      <w:r>
-        <w:instrText xml:space="preserve"> SEQ Table \* ARABIC \s 1 </w:instrText>
-      </w:r>
-      <w:r>
-        <w:fldChar w:fldCharType="separate"/>
-      </w:r>
-      <w:r>
-        <w:rPr>
-          <w:noProof/>
-        </w:rPr>
-        <w:t>1</w:t>
-      </w:r>
-      <w:r>
-        <w:rPr>
-          <w:noProof/>
-        </w:rPr>
-        <w:fldChar w:fldCharType="end"/>
-      </w:r>
-      <w:bookmarkEnd w:id="36"/>
+      <w:fldSimple w:instr=" SEQ Table \* ARABIC \s 1 ">
+        <w:r>
+          <w:rPr>
+            <w:noProof/>
+          </w:rPr>
+          <w:t>1</w:t>
+        </w:r>
+      </w:fldSimple>
+      <w:bookmarkEnd w:id="35"/>
       <w:r>
         <w:t>.  UML diagram icons</w:t>
       </w:r>
@@ -7776,7 +7397,7 @@
                 <v:shape id="_x0000_i1025" type="#_x0000_t75" style="width:24pt;height:21pt" o:ole="">
                   <v:imagedata r:id="rId26" o:title=""/>
                 </v:shape>
-                <o:OLEObject Type="Embed" ProgID="PBrush" ShapeID="_x0000_i1025" DrawAspect="Content" ObjectID="_1512716106" r:id="rId27"/>
+                <o:OLEObject Type="Embed" ProgID="PBrush" ShapeID="_x0000_i1025" DrawAspect="Content" ObjectID="_1512987550" r:id="rId27"/>
               </w:object>
             </w:r>
           </w:p>
@@ -7972,7 +7593,7 @@
                 <v:shape id="_x0000_i1026" type="#_x0000_t75" style="width:14.25pt;height:14.25pt" o:ole="">
                   <v:imagedata r:id="rId29" o:title=""/>
                 </v:shape>
-                <o:OLEObject Type="Embed" ProgID="PBrush" ShapeID="_x0000_i1026" DrawAspect="Content" ObjectID="_1512716107" r:id="rId30"/>
+                <o:OLEObject Type="Embed" ProgID="PBrush" ShapeID="_x0000_i1026" DrawAspect="Content" ObjectID="_1512987551" r:id="rId30"/>
               </w:object>
             </w:r>
           </w:p>
@@ -8046,7 +7667,7 @@
                 <v:shape id="_x0000_i1027" type="#_x0000_t75" style="width:14.25pt;height:14.25pt" o:ole="">
                   <v:imagedata r:id="rId31" o:title=""/>
                 </v:shape>
-                <o:OLEObject Type="Embed" ProgID="PBrush" ShapeID="_x0000_i1027" DrawAspect="Content" ObjectID="_1512716108" r:id="rId32"/>
+                <o:OLEObject Type="Embed" ProgID="PBrush" ShapeID="_x0000_i1027" DrawAspect="Content" ObjectID="_1512987552" r:id="rId32"/>
               </w:object>
             </w:r>
           </w:p>
@@ -8260,7 +7881,7 @@
                 <v:shape id="_x0000_i1028" type="#_x0000_t75" style="width:57.75pt;height:35.25pt" o:ole="">
                   <v:imagedata r:id="rId33" o:title=""/>
                 </v:shape>
-                <o:OLEObject Type="Embed" ProgID="PBrush" ShapeID="_x0000_i1028" DrawAspect="Content" ObjectID="_1512716109" r:id="rId34"/>
+                <o:OLEObject Type="Embed" ProgID="PBrush" ShapeID="_x0000_i1028" DrawAspect="Content" ObjectID="_1512987553" r:id="rId34"/>
               </w:object>
             </w:r>
           </w:p>
@@ -8303,15 +7924,15 @@
       <w:pPr>
         <w:pStyle w:val="Heading3"/>
       </w:pPr>
-      <w:bookmarkStart w:id="38" w:name="_Toc438037618"/>
+      <w:bookmarkStart w:id="37" w:name="_Toc438037618"/>
       <w:r>
         <w:t>Property Table Notation</w:t>
       </w:r>
+      <w:bookmarkEnd w:id="27"/>
       <w:bookmarkEnd w:id="28"/>
       <w:bookmarkEnd w:id="29"/>
-      <w:bookmarkEnd w:id="30"/>
+      <w:bookmarkEnd w:id="36"/>
       <w:bookmarkEnd w:id="37"/>
-      <w:bookmarkEnd w:id="38"/>
     </w:p>
     <w:p>
       <w:pPr>
@@ -8467,15 +8088,15 @@
       <w:pPr>
         <w:pStyle w:val="Heading3"/>
       </w:pPr>
-      <w:bookmarkStart w:id="39" w:name="_Toc412205415"/>
-      <w:bookmarkStart w:id="40" w:name="_Toc426119877"/>
-      <w:bookmarkStart w:id="41" w:name="_Toc438037619"/>
+      <w:bookmarkStart w:id="38" w:name="_Toc412205415"/>
+      <w:bookmarkStart w:id="39" w:name="_Toc426119877"/>
+      <w:bookmarkStart w:id="40" w:name="_Toc438037619"/>
       <w:r>
         <w:t>Property and Class Descriptions</w:t>
       </w:r>
+      <w:bookmarkEnd w:id="38"/>
       <w:bookmarkEnd w:id="39"/>
       <w:bookmarkEnd w:id="40"/>
-      <w:bookmarkEnd w:id="41"/>
     </w:p>
     <w:p>
       <w:pPr>
@@ -8855,13 +8476,8 @@
             <w:r>
               <w:t xml:space="preserve">potentially </w:t>
             </w:r>
-            <w:proofErr w:type="gramStart"/>
             <w:r>
-              <w:t>leverage</w:t>
-            </w:r>
-            <w:proofErr w:type="gramEnd"/>
-            <w:r>
-              <w:t xml:space="preserve"> to obfuscate the Observable</w:t>
+              <w:t>leverage to obfuscate the Observable</w:t>
             </w:r>
             <w:r>
               <w:rPr>
@@ -8906,15 +8522,7 @@
           </w:tcPr>
           <w:p>
             <w:r>
-              <w:t xml:space="preserve">Used </w:t>
-            </w:r>
-            <w:proofErr w:type="gramStart"/>
-            <w:r>
-              <w:t>to clearly and precisely identify</w:t>
-            </w:r>
-            <w:proofErr w:type="gramEnd"/>
-            <w:r>
-              <w:t xml:space="preserve"> particular instances or values associated with a property.  Often used for properties that are defined by a controlled vocabulary or enumeration; typically used for properties that take on only a single value.</w:t>
+              <w:t>Used to clearly and precisely identify particular instances or values associated with a property.  Often used for properties that are defined by a controlled vocabulary or enumeration; typically used for properties that take on only a single value.</w:t>
             </w:r>
           </w:p>
         </w:tc>
@@ -8976,15 +8584,15 @@
       <w:pPr>
         <w:pStyle w:val="Heading2"/>
       </w:pPr>
-      <w:bookmarkStart w:id="42" w:name="_Ref428537349"/>
-      <w:bookmarkStart w:id="43" w:name="_Toc427275785"/>
-      <w:bookmarkStart w:id="44" w:name="_Toc438037620"/>
+      <w:bookmarkStart w:id="41" w:name="_Ref428537349"/>
+      <w:bookmarkStart w:id="42" w:name="_Toc427275785"/>
+      <w:bookmarkStart w:id="43" w:name="_Toc438037620"/>
       <w:r>
         <w:t>Terminology</w:t>
       </w:r>
+      <w:bookmarkEnd w:id="41"/>
       <w:bookmarkEnd w:id="42"/>
       <w:bookmarkEnd w:id="43"/>
-      <w:bookmarkEnd w:id="44"/>
     </w:p>
     <w:p>
       <w:r>
@@ -9162,43 +8770,43 @@
       <w:pPr>
         <w:pStyle w:val="Heading2"/>
       </w:pPr>
-      <w:bookmarkStart w:id="45" w:name="_Ref7502892"/>
-      <w:bookmarkStart w:id="46" w:name="_Toc12011611"/>
-      <w:bookmarkStart w:id="47" w:name="_Toc85472894"/>
-      <w:bookmarkStart w:id="48" w:name="_Toc287332008"/>
-      <w:bookmarkStart w:id="49" w:name="_Toc427275786"/>
-      <w:bookmarkStart w:id="50" w:name="_Toc438037621"/>
+      <w:bookmarkStart w:id="44" w:name="_Ref7502892"/>
+      <w:bookmarkStart w:id="45" w:name="_Toc12011611"/>
+      <w:bookmarkStart w:id="46" w:name="_Toc85472894"/>
+      <w:bookmarkStart w:id="47" w:name="_Toc287332008"/>
+      <w:bookmarkStart w:id="48" w:name="_Toc427275786"/>
+      <w:bookmarkStart w:id="49" w:name="_Toc438037621"/>
       <w:r>
         <w:t>Normative</w:t>
       </w:r>
+      <w:bookmarkEnd w:id="44"/>
       <w:bookmarkEnd w:id="45"/>
+      <w:r>
+        <w:t xml:space="preserve"> References</w:t>
+      </w:r>
       <w:bookmarkEnd w:id="46"/>
-      <w:r>
-        <w:t xml:space="preserve"> References</w:t>
-      </w:r>
       <w:bookmarkEnd w:id="47"/>
       <w:bookmarkEnd w:id="48"/>
       <w:bookmarkEnd w:id="49"/>
+    </w:p>
+    <w:p>
+      <w:pPr>
+        <w:pStyle w:val="Ref"/>
+      </w:pPr>
+      <w:r>
+        <w:rPr>
+          <w:rStyle w:val="Refterm"/>
+        </w:rPr>
+        <w:t>[</w:t>
+      </w:r>
+      <w:bookmarkStart w:id="50" w:name="rfc2119"/>
+      <w:r>
+        <w:rPr>
+          <w:rStyle w:val="Refterm"/>
+        </w:rPr>
+        <w:t>RFC2119</w:t>
+      </w:r>
       <w:bookmarkEnd w:id="50"/>
-    </w:p>
-    <w:p>
-      <w:pPr>
-        <w:pStyle w:val="Ref"/>
-      </w:pPr>
-      <w:r>
-        <w:rPr>
-          <w:rStyle w:val="Refterm"/>
-        </w:rPr>
-        <w:t>[</w:t>
-      </w:r>
-      <w:bookmarkStart w:id="51" w:name="rfc2119"/>
-      <w:r>
-        <w:rPr>
-          <w:rStyle w:val="Refterm"/>
-        </w:rPr>
-        <w:t>RFC2119</w:t>
-      </w:r>
-      <w:bookmarkEnd w:id="51"/>
       <w:r>
         <w:rPr>
           <w:rStyle w:val="Refterm"/>
@@ -9231,26 +8839,18 @@
       <w:pPr>
         <w:pStyle w:val="Heading1"/>
       </w:pPr>
-      <w:bookmarkStart w:id="52" w:name="_Ref428537380"/>
-      <w:bookmarkStart w:id="53" w:name="_Toc438037622"/>
+      <w:bookmarkStart w:id="51" w:name="_Ref428537380"/>
+      <w:bookmarkStart w:id="52" w:name="_Toc438037622"/>
       <w:r>
         <w:lastRenderedPageBreak/>
         <w:t>Background Information</w:t>
       </w:r>
+      <w:bookmarkEnd w:id="51"/>
       <w:bookmarkEnd w:id="52"/>
-      <w:bookmarkEnd w:id="53"/>
-    </w:p>
-    <w:p>
-      <w:r>
-        <w:t xml:space="preserve">In this section, we provide high level information about the Socket Address Object data model that is necessary </w:t>
-      </w:r>
-      <w:proofErr w:type="gramStart"/>
-      <w:r>
-        <w:t>to fully understand</w:t>
-      </w:r>
-      <w:proofErr w:type="gramEnd"/>
-      <w:r>
-        <w:t xml:space="preserve"> the specification details given in Section </w:t>
+    </w:p>
+    <w:p>
+      <w:r>
+        <w:t xml:space="preserve">In this section, we provide high level information about the Socket Address Object data model that is necessary to fully understand the specification details given in Section </w:t>
       </w:r>
       <w:r>
         <w:rPr>
@@ -9306,13 +8906,13 @@
         <w:spacing w:before="360" w:after="60"/>
         <w:ind w:left="540" w:hanging="540"/>
       </w:pPr>
-      <w:bookmarkStart w:id="54" w:name="_Toc426119879"/>
-      <w:bookmarkStart w:id="55" w:name="_Toc438037623"/>
+      <w:bookmarkStart w:id="53" w:name="_Toc426119879"/>
+      <w:bookmarkStart w:id="54" w:name="_Toc438037623"/>
       <w:r>
         <w:t>Cyber Observables</w:t>
       </w:r>
+      <w:bookmarkEnd w:id="53"/>
       <w:bookmarkEnd w:id="54"/>
-      <w:bookmarkEnd w:id="55"/>
     </w:p>
     <w:p>
       <w:pPr>
@@ -9324,15 +8924,7 @@
     </w:p>
     <w:p>
       <w:r>
-        <w:t xml:space="preserve">A cyber observable is different </w:t>
-      </w:r>
-      <w:proofErr w:type="gramStart"/>
-      <w:r>
-        <w:t>than</w:t>
-      </w:r>
-      <w:proofErr w:type="gramEnd"/>
-      <w:r>
-        <w:t xml:space="preserve"> a cyber indicator. A cyber observable is a statement of fact, capturing what was observed or could be observed in the cyber operational domain. Cyber indicators are cyber observable patterns, such as a registry key value associated with a known bad actor or a spoofed email address used on a particular date.</w:t>
+        <w:t>A cyber observable is different than a cyber indicator. A cyber observable is a statement of fact, capturing what was observed or could be observed in the cyber operational domain. Cyber indicators are cyber observable patterns, such as a registry key value associated with a known bad actor or a spoofed email address used on a particular date.</w:t>
       </w:r>
     </w:p>
     <w:p>
@@ -9344,13 +8936,13 @@
         <w:spacing w:before="360" w:after="60"/>
         <w:ind w:left="540"/>
       </w:pPr>
-      <w:bookmarkStart w:id="56" w:name="_Toc438037624"/>
-      <w:bookmarkStart w:id="57" w:name="_Toc287332011"/>
-      <w:bookmarkStart w:id="58" w:name="_Toc409437263"/>
+      <w:bookmarkStart w:id="55" w:name="_Toc438037624"/>
+      <w:bookmarkStart w:id="56" w:name="_Toc287332011"/>
+      <w:bookmarkStart w:id="57" w:name="_Toc409437263"/>
       <w:r>
         <w:t>Objects</w:t>
       </w:r>
-      <w:bookmarkEnd w:id="56"/>
+      <w:bookmarkEnd w:id="55"/>
     </w:p>
     <w:p>
       <w:r>
@@ -9371,24 +8963,24 @@
       <w:pPr>
         <w:pStyle w:val="Heading1"/>
       </w:pPr>
-      <w:bookmarkStart w:id="59" w:name="_Ref435676926"/>
-      <w:bookmarkStart w:id="60" w:name="_Toc438037625"/>
+      <w:bookmarkStart w:id="58" w:name="_Ref435676926"/>
+      <w:bookmarkStart w:id="59" w:name="_Toc438037625"/>
       <w:r>
         <w:lastRenderedPageBreak/>
         <w:t>Data Model</w:t>
       </w:r>
+      <w:bookmarkEnd w:id="58"/>
       <w:bookmarkEnd w:id="59"/>
+    </w:p>
+    <w:p>
+      <w:pPr>
+        <w:pStyle w:val="Heading2"/>
+      </w:pPr>
+      <w:bookmarkStart w:id="60" w:name="_Toc438037626"/>
+      <w:r>
+        <w:t>SocketAddressObjectType Class</w:t>
+      </w:r>
       <w:bookmarkEnd w:id="60"/>
-    </w:p>
-    <w:p>
-      <w:pPr>
-        <w:pStyle w:val="Heading2"/>
-      </w:pPr>
-      <w:bookmarkStart w:id="61" w:name="_Toc438037626"/>
-      <w:r>
-        <w:t>SocketAddressObjectType Class</w:t>
-      </w:r>
-      <w:bookmarkEnd w:id="61"/>
     </w:p>
     <w:p>
       <w:pPr>
@@ -9524,10 +9116,10 @@
           <w:noProof/>
         </w:rPr>
         <w:drawing>
-          <wp:inline distT="0" distB="0" distL="0" distR="0" wp14:anchorId="2B3AC341" wp14:editId="6DC96601">
-            <wp:extent cx="3886200" cy="1645920"/>
+          <wp:inline distT="0" distB="0" distL="0" distR="0" wp14:anchorId="7785712C" wp14:editId="5AE41B5B">
+            <wp:extent cx="8975912" cy="2543175"/>
             <wp:effectExtent l="0" t="0" r="0" b="0"/>
-            <wp:docPr id="3" name="Picture 3"/>
+            <wp:docPr id="4" name="Picture 4"/>
             <wp:cNvGraphicFramePr>
               <a:graphicFrameLocks xmlns:a="http://schemas.openxmlformats.org/drawingml/2006/main" noChangeAspect="1"/>
             </wp:cNvGraphicFramePr>
@@ -9535,35 +9127,23 @@
               <a:graphicData uri="http://schemas.openxmlformats.org/drawingml/2006/picture">
                 <pic:pic xmlns:pic="http://schemas.openxmlformats.org/drawingml/2006/picture">
                   <pic:nvPicPr>
-                    <pic:cNvPr id="0" name="Picture 1"/>
-                    <pic:cNvPicPr>
-                      <a:picLocks noChangeAspect="1" noChangeArrowheads="1"/>
-                    </pic:cNvPicPr>
+                    <pic:cNvPr id="1" name=""/>
+                    <pic:cNvPicPr/>
                   </pic:nvPicPr>
                   <pic:blipFill>
-                    <a:blip r:embed="rId37">
-                      <a:extLst>
-                        <a:ext uri="{28A0092B-C50C-407E-A947-70E740481C1C}">
-                          <a14:useLocalDpi xmlns:a14="http://schemas.microsoft.com/office/drawing/2010/main" val="0"/>
-                        </a:ext>
-                      </a:extLst>
-                    </a:blip>
+                    <a:blip r:embed="rId37"/>
                     <a:stretch>
                       <a:fillRect/>
                     </a:stretch>
                   </pic:blipFill>
-                  <pic:spPr bwMode="auto">
+                  <pic:spPr>
                     <a:xfrm>
                       <a:off x="0" y="0"/>
-                      <a:ext cx="3886200" cy="1645920"/>
+                      <a:ext cx="8976362" cy="2543303"/>
                     </a:xfrm>
                     <a:prstGeom prst="rect">
                       <a:avLst/>
                     </a:prstGeom>
-                    <a:noFill/>
-                    <a:ln>
-                      <a:noFill/>
-                    </a:ln>
                   </pic:spPr>
                 </pic:pic>
               </a:graphicData>
@@ -9577,30 +9157,56 @@
         <w:spacing w:after="240"/>
         <w:jc w:val="center"/>
       </w:pPr>
-      <w:bookmarkStart w:id="62" w:name="_Ref395023936"/>
+      <w:bookmarkStart w:id="61" w:name="_Ref395023936"/>
       <w:r>
         <w:t xml:space="preserve">Figure </w:t>
       </w:r>
-      <w:fldSimple w:instr=" STYLEREF 1 \s ">
-        <w:r>
-          <w:rPr>
-            <w:noProof/>
-          </w:rPr>
-          <w:t>3</w:t>
-        </w:r>
-      </w:fldSimple>
+      <w:r>
+        <w:fldChar w:fldCharType="begin"/>
+      </w:r>
+      <w:r>
+        <w:instrText xml:space="preserve"> STYLEREF 1 \s </w:instrText>
+      </w:r>
+      <w:r>
+        <w:fldChar w:fldCharType="separate"/>
+      </w:r>
+      <w:r>
+        <w:rPr>
+          <w:noProof/>
+        </w:rPr>
+        <w:t>3</w:t>
+      </w:r>
+      <w:r>
+        <w:rPr>
+          <w:noProof/>
+        </w:rPr>
+        <w:fldChar w:fldCharType="end"/>
+      </w:r>
       <w:r>
         <w:noBreakHyphen/>
       </w:r>
-      <w:fldSimple w:instr=" SEQ Figure \* ARABIC \s 1 ">
-        <w:r>
-          <w:rPr>
-            <w:noProof/>
-          </w:rPr>
-          <w:t>1</w:t>
-        </w:r>
-      </w:fldSimple>
-      <w:bookmarkEnd w:id="62"/>
+      <w:r>
+        <w:fldChar w:fldCharType="begin"/>
+      </w:r>
+      <w:r>
+        <w:instrText xml:space="preserve"> SEQ Figure \* ARABIC \s 1 </w:instrText>
+      </w:r>
+      <w:r>
+        <w:fldChar w:fldCharType="separate"/>
+      </w:r>
+      <w:r>
+        <w:rPr>
+          <w:noProof/>
+        </w:rPr>
+        <w:t>1</w:t>
+      </w:r>
+      <w:r>
+        <w:rPr>
+          <w:noProof/>
+        </w:rPr>
+        <w:fldChar w:fldCharType="end"/>
+      </w:r>
+      <w:bookmarkEnd w:id="61"/>
       <w:r>
         <w:t xml:space="preserve">. UML diagram of the </w:t>
       </w:r>
@@ -9720,56 +9326,30 @@
         <w:pStyle w:val="tablecaption"/>
         <w:jc w:val="center"/>
       </w:pPr>
-      <w:bookmarkStart w:id="63" w:name="_Ref435677454"/>
+      <w:bookmarkStart w:id="62" w:name="_Ref435677454"/>
       <w:r>
         <w:t xml:space="preserve">Table </w:t>
       </w:r>
-      <w:r>
-        <w:fldChar w:fldCharType="begin"/>
-      </w:r>
-      <w:r>
-        <w:instrText xml:space="preserve"> STYLEREF 1 \s </w:instrText>
-      </w:r>
-      <w:r>
-        <w:fldChar w:fldCharType="separate"/>
-      </w:r>
-      <w:r>
-        <w:rPr>
-          <w:noProof/>
-        </w:rPr>
-        <w:t>3</w:t>
-      </w:r>
-      <w:r>
-        <w:rPr>
-          <w:noProof/>
-        </w:rPr>
-        <w:fldChar w:fldCharType="end"/>
-      </w:r>
+      <w:fldSimple w:instr=" STYLEREF 1 \s ">
+        <w:r>
+          <w:rPr>
+            <w:noProof/>
+          </w:rPr>
+          <w:t>3</w:t>
+        </w:r>
+      </w:fldSimple>
       <w:r>
         <w:noBreakHyphen/>
       </w:r>
-      <w:r>
-        <w:fldChar w:fldCharType="begin"/>
-      </w:r>
-      <w:r>
-        <w:instrText xml:space="preserve"> SEQ Table \* ARABIC \s 1 </w:instrText>
-      </w:r>
-      <w:r>
-        <w:fldChar w:fldCharType="separate"/>
-      </w:r>
-      <w:r>
-        <w:rPr>
-          <w:noProof/>
-        </w:rPr>
-        <w:t>1</w:t>
-      </w:r>
-      <w:r>
-        <w:rPr>
-          <w:noProof/>
-        </w:rPr>
-        <w:fldChar w:fldCharType="end"/>
-      </w:r>
-      <w:bookmarkEnd w:id="63"/>
+      <w:fldSimple w:instr=" SEQ Table \* ARABIC \s 1 ">
+        <w:r>
+          <w:rPr>
+            <w:noProof/>
+          </w:rPr>
+          <w:t>1</w:t>
+        </w:r>
+      </w:fldSimple>
+      <w:bookmarkEnd w:id="62"/>
       <w:r>
         <w:t xml:space="preserve">. </w:t>
       </w:r>
@@ -10050,6 +9630,7 @@
               <w:rPr>
                 <w:b/>
               </w:rPr>
+              <w:lastRenderedPageBreak/>
               <w:t>Hostname</w:t>
             </w:r>
           </w:p>
@@ -10132,6 +9713,153 @@
             </w:r>
             <w:r>
               <w:t xml:space="preserve"> property specifies a Hostname for the socket address.</w:t>
+            </w:r>
+          </w:p>
+        </w:tc>
+      </w:tr>
+      <w:tr>
+        <w:trPr>
+          <w:jc w:val="center"/>
+        </w:trPr>
+        <w:tc>
+          <w:tcPr>
+            <w:tcW w:w="1530" w:type="dxa"/>
+            <w:shd w:val="clear" w:color="auto" w:fill="FFFFFF"/>
+            <w:tcMar>
+              <w:top w:w="100" w:type="dxa"/>
+              <w:left w:w="100" w:type="dxa"/>
+              <w:bottom w:w="100" w:type="dxa"/>
+              <w:right w:w="100" w:type="dxa"/>
+            </w:tcMar>
+            <w:vAlign w:val="center"/>
+          </w:tcPr>
+          <w:p>
+            <w:pPr>
+              <w:rPr>
+                <w:b/>
+              </w:rPr>
+            </w:pPr>
+            <w:r>
+              <w:rPr>
+                <w:b/>
+              </w:rPr>
+              <w:t>Host_Identity</w:t>
+            </w:r>
+          </w:p>
+        </w:tc>
+        <w:tc>
+          <w:tcPr>
+            <w:tcW w:w="2430" w:type="dxa"/>
+            <w:shd w:val="clear" w:color="auto" w:fill="FFFFFF"/>
+            <w:tcMar>
+              <w:top w:w="100" w:type="dxa"/>
+              <w:left w:w="100" w:type="dxa"/>
+              <w:bottom w:w="100" w:type="dxa"/>
+              <w:right w:w="100" w:type="dxa"/>
+            </w:tcMar>
+            <w:vAlign w:val="center"/>
+          </w:tcPr>
+          <w:p>
+            <w:pPr>
+              <w:rPr>
+                <w:rFonts w:ascii="Courier New" w:eastAsia="Courier New" w:hAnsi="Courier New" w:cs="Courier New"/>
+              </w:rPr>
+            </w:pPr>
+            <w:r>
+              <w:rPr>
+                <w:rFonts w:ascii="Courier New" w:eastAsia="Courier New" w:hAnsi="Courier New" w:cs="Courier New"/>
+              </w:rPr>
+              <w:t>HostIdentity</w:t>
+            </w:r>
+          </w:p>
+        </w:tc>
+        <w:tc>
+          <w:tcPr>
+            <w:tcW w:w="1260" w:type="dxa"/>
+            <w:shd w:val="clear" w:color="auto" w:fill="FFFFFF"/>
+            <w:tcMar>
+              <w:top w:w="100" w:type="dxa"/>
+              <w:left w:w="100" w:type="dxa"/>
+              <w:bottom w:w="100" w:type="dxa"/>
+              <w:right w:w="100" w:type="dxa"/>
+            </w:tcMar>
+            <w:vAlign w:val="center"/>
+          </w:tcPr>
+          <w:p>
+            <w:pPr>
+              <w:jc w:val="center"/>
+            </w:pPr>
+            <w:r>
+              <w:t>1</w:t>
+            </w:r>
+          </w:p>
+        </w:tc>
+        <w:tc>
+          <w:tcPr>
+            <w:tcW w:w="7740" w:type="dxa"/>
+            <w:shd w:val="clear" w:color="auto" w:fill="FFFFFF"/>
+            <w:tcMar>
+              <w:top w:w="100" w:type="dxa"/>
+              <w:left w:w="100" w:type="dxa"/>
+              <w:bottom w:w="100" w:type="dxa"/>
+              <w:right w:w="100" w:type="dxa"/>
+            </w:tcMar>
+          </w:tcPr>
+          <w:p>
+            <w:r>
+              <w:t xml:space="preserve">The </w:t>
+            </w:r>
+            <w:r>
+              <w:rPr>
+                <w:rFonts w:ascii="Courier New" w:hAnsi="Courier New" w:cs="Courier New"/>
+              </w:rPr>
+              <w:t>Host_Identity</w:t>
+            </w:r>
+            <w:r>
+              <w:t xml:space="preserve"> property identifies the machine using either its Hostname or its IP Address.  </w:t>
+            </w:r>
+            <w:r>
+              <w:rPr>
+                <w:color w:val="000000"/>
+              </w:rPr>
+              <w:t xml:space="preserve">The </w:t>
+            </w:r>
+            <w:r>
+              <w:rPr>
+                <w:rFonts w:ascii="Courier New" w:hAnsi="Courier New" w:cs="Courier New"/>
+                <w:color w:val="000000"/>
+              </w:rPr>
+              <w:t>HostIdentity</w:t>
+            </w:r>
+            <w:r>
+              <w:rPr>
+                <w:color w:val="000000"/>
+              </w:rPr>
+              <w:t xml:space="preserve"> interface, can be realized using either the class </w:t>
+            </w:r>
+            <w:r>
+              <w:rPr>
+                <w:rFonts w:ascii="Courier New" w:eastAsia="Courier New" w:hAnsi="Courier New" w:cs="Courier New"/>
+              </w:rPr>
+              <w:t>HostnameObj:HostnameObjectType</w:t>
+            </w:r>
+            <w:r>
+              <w:rPr>
+                <w:rFonts w:eastAsia="Courier New"/>
+              </w:rPr>
+              <w:t xml:space="preserve"> or</w:t>
+            </w:r>
+            <w:r>
+              <w:rPr>
+                <w:rFonts w:ascii="Courier New" w:eastAsia="Courier New" w:hAnsi="Courier New" w:cs="Courier New"/>
+              </w:rPr>
+              <w:t xml:space="preserve"> </w:t>
+            </w:r>
+            <w:r>
+              <w:rPr>
+                <w:rFonts w:ascii="Courier New" w:eastAsia="Courier New" w:hAnsi="Courier New" w:cs="Courier New"/>
+              </w:rPr>
+              <w:t>AddressObj:AddressObjectType</w:t>
             </w:r>
           </w:p>
         </w:tc>
@@ -10259,16 +9987,18 @@
       <w:pPr>
         <w:pStyle w:val="Heading1"/>
       </w:pPr>
-      <w:bookmarkStart w:id="64" w:name="_Ref428537416"/>
-      <w:bookmarkStart w:id="65" w:name="_Toc438037627"/>
+      <w:bookmarkStart w:id="63" w:name="_Ref428537416"/>
+      <w:bookmarkStart w:id="64" w:name="_Toc438037627"/>
+      <w:bookmarkStart w:id="65" w:name="_GoBack"/>
+      <w:bookmarkEnd w:id="65"/>
       <w:r>
         <w:lastRenderedPageBreak/>
         <w:t>Conformance</w:t>
       </w:r>
+      <w:bookmarkEnd w:id="56"/>
       <w:bookmarkEnd w:id="57"/>
-      <w:bookmarkEnd w:id="58"/>
+      <w:bookmarkEnd w:id="63"/>
       <w:bookmarkEnd w:id="64"/>
-      <w:bookmarkEnd w:id="65"/>
     </w:p>
     <w:p>
       <w:r>
@@ -10327,11 +10057,9 @@
       <w:pPr>
         <w:spacing w:after="240"/>
       </w:pPr>
-      <w:proofErr w:type="gramStart"/>
       <w:r>
         <w:t>The following individuals have participated in the creation of this specification and are gratefully acknowledged:</w:t>
       </w:r>
-      <w:proofErr w:type="gramEnd"/>
     </w:p>
     <w:p>
       <w:pPr>
@@ -10379,15 +10107,7 @@
         <w:pStyle w:val="Contributor"/>
       </w:pPr>
       <w:r>
-        <w:t xml:space="preserve">Liron Schiff, </w:t>
-      </w:r>
-      <w:proofErr w:type="spellStart"/>
-      <w:r>
-        <w:t>Comilion</w:t>
-      </w:r>
-      <w:proofErr w:type="spellEnd"/>
-      <w:r>
-        <w:t xml:space="preserve"> (mobile) Ltd.</w:t>
+        <w:t>Liron Schiff, Comilion (mobile) Ltd.</w:t>
       </w:r>
     </w:p>
     <w:p>
@@ -10395,15 +10115,7 @@
         <w:pStyle w:val="Contributor"/>
       </w:pPr>
       <w:r>
-        <w:t xml:space="preserve">Jane </w:t>
-      </w:r>
-      <w:proofErr w:type="spellStart"/>
-      <w:r>
-        <w:t>Ginn</w:t>
-      </w:r>
-      <w:proofErr w:type="spellEnd"/>
-      <w:r>
-        <w:t>, Cyber Threat Intelligence Network, Inc. (CTIN)</w:t>
+        <w:t>Jane Ginn, Cyber Threat Intelligence Network, Inc. (CTIN)</w:t>
       </w:r>
     </w:p>
     <w:p>
@@ -10418,21 +10130,8 @@
       <w:pPr>
         <w:pStyle w:val="Contributor"/>
       </w:pPr>
-      <w:proofErr w:type="spellStart"/>
-      <w:r>
-        <w:t>Ryusuke</w:t>
-      </w:r>
-      <w:proofErr w:type="spellEnd"/>
-      <w:r>
-        <w:t xml:space="preserve"> </w:t>
-      </w:r>
-      <w:proofErr w:type="spellStart"/>
-      <w:r>
-        <w:t>Masuoka</w:t>
-      </w:r>
-      <w:proofErr w:type="spellEnd"/>
-      <w:r>
-        <w:t>, Fujitsu Limited</w:t>
+      <w:r>
+        <w:t>Ryusuke Masuoka, Fujitsu Limited</w:t>
       </w:r>
     </w:p>
     <w:p>
@@ -10448,15 +10147,7 @@
         <w:pStyle w:val="Contributor"/>
       </w:pPr>
       <w:r>
-        <w:t xml:space="preserve">Jason </w:t>
-      </w:r>
-      <w:proofErr w:type="spellStart"/>
-      <w:r>
-        <w:t>Keirstead</w:t>
-      </w:r>
-      <w:proofErr w:type="spellEnd"/>
-      <w:r>
-        <w:t>, IBM</w:t>
+        <w:t>Jason Keirstead, IBM</w:t>
       </w:r>
     </w:p>
     <w:p>
@@ -10464,15 +10155,7 @@
         <w:pStyle w:val="Contributor"/>
       </w:pPr>
       <w:r>
-        <w:t xml:space="preserve">Paul Martini, </w:t>
-      </w:r>
-      <w:proofErr w:type="spellStart"/>
-      <w:r>
-        <w:t>iboss</w:t>
-      </w:r>
-      <w:proofErr w:type="spellEnd"/>
-      <w:r>
-        <w:t>, Inc.</w:t>
+        <w:t>Paul Martini, iboss, Inc.</w:t>
       </w:r>
     </w:p>
     <w:p>
@@ -10480,36 +10163,15 @@
         <w:pStyle w:val="Contributor"/>
       </w:pPr>
       <w:r>
-        <w:t xml:space="preserve">Jerome </w:t>
-      </w:r>
-      <w:proofErr w:type="spellStart"/>
-      <w:r>
-        <w:t>Athias</w:t>
-      </w:r>
-      <w:proofErr w:type="spellEnd"/>
-      <w:r>
-        <w:t>, Individual</w:t>
+        <w:t>Jerome Athias, Individual</w:t>
       </w:r>
     </w:p>
     <w:p>
       <w:pPr>
         <w:pStyle w:val="Contributor"/>
       </w:pPr>
-      <w:proofErr w:type="spellStart"/>
-      <w:r>
-        <w:t>Sanjiv</w:t>
-      </w:r>
-      <w:proofErr w:type="spellEnd"/>
-      <w:r>
-        <w:t xml:space="preserve"> </w:t>
-      </w:r>
-      <w:proofErr w:type="spellStart"/>
-      <w:r>
-        <w:t>Kalkar</w:t>
-      </w:r>
-      <w:proofErr w:type="spellEnd"/>
-      <w:r>
-        <w:t>, Individual</w:t>
+      <w:r>
+        <w:t>Sanjiv Kalkar, Individual</w:t>
       </w:r>
     </w:p>
     <w:p>
@@ -10540,58 +10202,16 @@
       <w:pPr>
         <w:pStyle w:val="Contributor"/>
       </w:pPr>
-      <w:proofErr w:type="spellStart"/>
-      <w:r>
-        <w:t>Wouter</w:t>
-      </w:r>
-      <w:proofErr w:type="spellEnd"/>
-      <w:r>
-        <w:t xml:space="preserve"> </w:t>
-      </w:r>
-      <w:proofErr w:type="spellStart"/>
-      <w:r>
-        <w:t>Bolsterlee</w:t>
-      </w:r>
-      <w:proofErr w:type="spellEnd"/>
-      <w:r>
-        <w:t xml:space="preserve">, </w:t>
-      </w:r>
-      <w:proofErr w:type="spellStart"/>
-      <w:r>
-        <w:t>Intelworks</w:t>
-      </w:r>
-      <w:proofErr w:type="spellEnd"/>
-      <w:r>
-        <w:t xml:space="preserve"> BV</w:t>
+      <w:r>
+        <w:t>Wouter Bolsterlee, Intelworks BV</w:t>
       </w:r>
     </w:p>
     <w:p>
       <w:pPr>
         <w:pStyle w:val="Contributor"/>
       </w:pPr>
-      <w:proofErr w:type="spellStart"/>
-      <w:r>
-        <w:t>Joep</w:t>
-      </w:r>
-      <w:proofErr w:type="spellEnd"/>
-      <w:r>
-        <w:t xml:space="preserve"> </w:t>
-      </w:r>
-      <w:proofErr w:type="spellStart"/>
-      <w:r>
-        <w:t>Gommers</w:t>
-      </w:r>
-      <w:proofErr w:type="spellEnd"/>
-      <w:r>
-        <w:t xml:space="preserve">, </w:t>
-      </w:r>
-      <w:proofErr w:type="spellStart"/>
-      <w:r>
-        <w:t>Intelworks</w:t>
-      </w:r>
-      <w:proofErr w:type="spellEnd"/>
-      <w:r>
-        <w:t xml:space="preserve"> BV</w:t>
+      <w:r>
+        <w:t>Joep Gommers, Intelworks BV</w:t>
       </w:r>
     </w:p>
     <w:p>
@@ -10599,52 +10219,15 @@
         <w:pStyle w:val="Contributor"/>
       </w:pPr>
       <w:r>
-        <w:t xml:space="preserve">Sergey </w:t>
-      </w:r>
-      <w:proofErr w:type="spellStart"/>
-      <w:r>
-        <w:t>Polzunov</w:t>
-      </w:r>
-      <w:proofErr w:type="spellEnd"/>
-      <w:r>
-        <w:t xml:space="preserve">, </w:t>
-      </w:r>
-      <w:proofErr w:type="spellStart"/>
-      <w:r>
-        <w:t>Intelworks</w:t>
-      </w:r>
-      <w:proofErr w:type="spellEnd"/>
-      <w:r>
-        <w:t xml:space="preserve"> BV</w:t>
+        <w:t>Sergey Polzunov, Intelworks BV</w:t>
       </w:r>
     </w:p>
     <w:p>
       <w:pPr>
         <w:pStyle w:val="Contributor"/>
       </w:pPr>
-      <w:proofErr w:type="spellStart"/>
-      <w:r>
-        <w:t>Rutger</w:t>
-      </w:r>
-      <w:proofErr w:type="spellEnd"/>
-      <w:r>
-        <w:t xml:space="preserve"> </w:t>
-      </w:r>
-      <w:proofErr w:type="spellStart"/>
-      <w:r>
-        <w:t>Prins</w:t>
-      </w:r>
-      <w:proofErr w:type="spellEnd"/>
-      <w:r>
-        <w:t xml:space="preserve">, </w:t>
-      </w:r>
-      <w:proofErr w:type="spellStart"/>
-      <w:r>
-        <w:t>Intelworks</w:t>
-      </w:r>
-      <w:proofErr w:type="spellEnd"/>
-      <w:r>
-        <w:t xml:space="preserve"> BV</w:t>
+      <w:r>
+        <w:t>Rutger Prins, Intelworks BV</w:t>
       </w:r>
     </w:p>
     <w:p>
@@ -10652,23 +10235,7 @@
         <w:pStyle w:val="Contributor"/>
       </w:pPr>
       <w:r>
-        <w:t xml:space="preserve">Andrei </w:t>
-      </w:r>
-      <w:proofErr w:type="spellStart"/>
-      <w:r>
-        <w:t>Sîrghi</w:t>
-      </w:r>
-      <w:proofErr w:type="spellEnd"/>
-      <w:r>
-        <w:t xml:space="preserve">, </w:t>
-      </w:r>
-      <w:proofErr w:type="spellStart"/>
-      <w:r>
-        <w:t>Intelworks</w:t>
-      </w:r>
-      <w:proofErr w:type="spellEnd"/>
-      <w:r>
-        <w:t xml:space="preserve"> BV</w:t>
+        <w:t>Andrei Sîrghi, Intelworks BV</w:t>
       </w:r>
     </w:p>
     <w:p>
@@ -10732,15 +10299,7 @@
         <w:pStyle w:val="Contributor"/>
       </w:pPr>
       <w:r>
-        <w:t xml:space="preserve">Takahiro </w:t>
-      </w:r>
-      <w:proofErr w:type="spellStart"/>
-      <w:r>
-        <w:t>Kakumaru</w:t>
-      </w:r>
-      <w:proofErr w:type="spellEnd"/>
-      <w:r>
-        <w:t>, NEC Corporation</w:t>
+        <w:t>Takahiro Kakumaru, NEC Corporation</w:t>
       </w:r>
     </w:p>
     <w:p>
@@ -10772,36 +10331,15 @@
         <w:pStyle w:val="Contributor"/>
       </w:pPr>
       <w:r>
-        <w:t xml:space="preserve">Igor </w:t>
-      </w:r>
-      <w:proofErr w:type="spellStart"/>
-      <w:r>
-        <w:t>Baikalov</w:t>
-      </w:r>
-      <w:proofErr w:type="spellEnd"/>
-      <w:r>
-        <w:t xml:space="preserve">, </w:t>
-      </w:r>
-      <w:proofErr w:type="spellStart"/>
-      <w:r>
-        <w:t>Securonix</w:t>
-      </w:r>
-      <w:proofErr w:type="spellEnd"/>
+        <w:t>Igor Baikalov, Securonix</w:t>
+      </w:r>
     </w:p>
     <w:p>
       <w:pPr>
         <w:pStyle w:val="Contributor"/>
       </w:pPr>
       <w:r>
-        <w:t xml:space="preserve">Bernd </w:t>
-      </w:r>
-      <w:proofErr w:type="spellStart"/>
-      <w:r>
-        <w:t>Grobauer</w:t>
-      </w:r>
-      <w:proofErr w:type="spellEnd"/>
-      <w:r>
-        <w:t>, Siemens AG</w:t>
+        <w:t>Bernd Grobauer, Siemens AG</w:t>
       </w:r>
     </w:p>
     <w:p>
@@ -11249,7 +10787,7 @@
         <w:sz w:val="16"/>
         <w:szCs w:val="16"/>
       </w:rPr>
-      <w:t>7</w:t>
+      <w:t>10</w:t>
     </w:r>
     <w:r>
       <w:rPr>
@@ -11298,7 +10836,7 @@
         <w:sz w:val="16"/>
         <w:szCs w:val="16"/>
       </w:rPr>
-      <w:t>14</w:t>
+      <w:t>15</w:t>
     </w:r>
     <w:r>
       <w:rPr>
@@ -11487,7 +11025,7 @@
         <w:sz w:val="16"/>
         <w:szCs w:val="16"/>
       </w:rPr>
-      <w:t>14</w:t>
+      <w:t>12</w:t>
     </w:r>
     <w:r>
       <w:rPr>
@@ -11536,7 +11074,7 @@
         <w:sz w:val="16"/>
         <w:szCs w:val="16"/>
       </w:rPr>
-      <w:t>14</w:t>
+      <w:t>15</w:t>
     </w:r>
     <w:r>
       <w:rPr>
@@ -14012,7 +13550,7 @@
 </file>
 
 <file path=customXml/itemProps1.xml><?xml version="1.0" encoding="utf-8"?>
-<ds:datastoreItem xmlns:ds="http://schemas.openxmlformats.org/officeDocument/2006/customXml" ds:itemID="{2BACAE0C-C3B7-417F-BCFD-196B39B7A682}">
+<ds:datastoreItem xmlns:ds="http://schemas.openxmlformats.org/officeDocument/2006/customXml" ds:itemID="{AE7B012A-CA99-49FB-9B2F-2D6DB00CA1EA}">
   <ds:schemaRefs>
     <ds:schemaRef ds:uri="http://schemas.openxmlformats.org/officeDocument/2006/bibliography"/>
   </ds:schemaRefs>

</xml_diff>